<commit_message>
[Vision] Remove "Aceitação de candidatura" from Features
</commit_message>
<xml_diff>
--- a/docs/SGPF-Visão.docx
+++ b/docs/SGPF-Visão.docx
@@ -8,7 +8,15 @@
         <w:jc w:val="right"/>
       </w:pPr>
       <w:r>
-        <w:t>Sistema de Gestão de Projectos de Financiamento</w:t>
+        <w:t xml:space="preserve">Sistema de Gestão de </w:t>
+      </w:r>
+      <w:proofErr w:type="spellStart"/>
+      <w:r>
+        <w:t>Projectos</w:t>
+      </w:r>
+      <w:proofErr w:type="spellEnd"/>
+      <w:r>
+        <w:t xml:space="preserve"> de Financiamento</w:t>
       </w:r>
     </w:p>
     <w:p>
@@ -19,14 +27,26 @@
           <w:lang w:val="en-US"/>
         </w:rPr>
       </w:pPr>
-      <w:fldSimple w:instr=" TITLE  Visão  \* MERGEFORMAT ">
-        <w:r>
-          <w:rPr>
-            <w:lang w:val="en-US"/>
-          </w:rPr>
-          <w:t>Visão</w:t>
-        </w:r>
-      </w:fldSimple>
+      <w:r>
+        <w:fldChar w:fldCharType="begin"/>
+      </w:r>
+      <w:r>
+        <w:instrText xml:space="preserve"> TITLE  Visão  \* MERGEFORMAT </w:instrText>
+      </w:r>
+      <w:r>
+        <w:fldChar w:fldCharType="separate"/>
+      </w:r>
+      <w:proofErr w:type="spellStart"/>
+      <w:r>
+        <w:rPr>
+          <w:lang w:val="en-US"/>
+        </w:rPr>
+        <w:t>Visão</w:t>
+      </w:r>
+      <w:proofErr w:type="spellEnd"/>
+      <w:r>
+        <w:fldChar w:fldCharType="end"/>
+      </w:r>
     </w:p>
     <w:p>
       <w:pPr>
@@ -46,6 +66,7 @@
           <w:lang w:val="en-US"/>
         </w:rPr>
       </w:pPr>
+      <w:proofErr w:type="spellStart"/>
       <w:r>
         <w:rPr>
           <w:sz w:val="28"/>
@@ -53,6 +74,7 @@
         </w:rPr>
         <w:t>Versão</w:t>
       </w:r>
+      <w:proofErr w:type="spellEnd"/>
       <w:r>
         <w:rPr>
           <w:sz w:val="28"/>
@@ -410,6 +432,7 @@
         </w:rPr>
         <w:br w:type="page"/>
       </w:r>
+      <w:proofErr w:type="spellStart"/>
       <w:r>
         <w:rPr>
           <w:lang w:val="en-US"/>
@@ -417,6 +440,7 @@
         <w:lastRenderedPageBreak/>
         <w:t>Índice</w:t>
       </w:r>
+      <w:proofErr w:type="spellEnd"/>
     </w:p>
     <w:p>
       <w:pPr>
@@ -479,7 +503,7 @@
         <w:rPr>
           <w:noProof/>
         </w:rPr>
-        <w:instrText xml:space="preserve"> PAGEREF _Toc375300854 \h </w:instrText>
+        <w:instrText xml:space="preserve"> PAGEREF _Toc375304546 \h </w:instrText>
       </w:r>
       <w:r>
         <w:rPr>
@@ -496,7 +520,7 @@
         <w:rPr>
           <w:noProof/>
         </w:rPr>
-        <w:t>5</w:t>
+        <w:t>4</w:t>
       </w:r>
       <w:r>
         <w:rPr>
@@ -557,7 +581,7 @@
         <w:rPr>
           <w:noProof/>
         </w:rPr>
-        <w:instrText xml:space="preserve"> PAGEREF _Toc375300855 \h </w:instrText>
+        <w:instrText xml:space="preserve"> PAGEREF _Toc375304547 \h </w:instrText>
       </w:r>
       <w:r>
         <w:rPr>
@@ -574,7 +598,7 @@
         <w:rPr>
           <w:noProof/>
         </w:rPr>
-        <w:t>5</w:t>
+        <w:t>4</w:t>
       </w:r>
       <w:r>
         <w:rPr>
@@ -635,7 +659,7 @@
         <w:rPr>
           <w:noProof/>
         </w:rPr>
-        <w:instrText xml:space="preserve"> PAGEREF _Toc375300856 \h </w:instrText>
+        <w:instrText xml:space="preserve"> PAGEREF _Toc375304548 \h </w:instrText>
       </w:r>
       <w:r>
         <w:rPr>
@@ -652,7 +676,7 @@
         <w:rPr>
           <w:noProof/>
         </w:rPr>
-        <w:t>5</w:t>
+        <w:t>4</w:t>
       </w:r>
       <w:r>
         <w:rPr>
@@ -713,7 +737,7 @@
         <w:rPr>
           <w:noProof/>
         </w:rPr>
-        <w:instrText xml:space="preserve"> PAGEREF _Toc375300857 \h </w:instrText>
+        <w:instrText xml:space="preserve"> PAGEREF _Toc375304549 \h </w:instrText>
       </w:r>
       <w:r>
         <w:rPr>
@@ -730,7 +754,7 @@
         <w:rPr>
           <w:noProof/>
         </w:rPr>
-        <w:t>5</w:t>
+        <w:t>4</w:t>
       </w:r>
       <w:r>
         <w:rPr>
@@ -791,7 +815,7 @@
         <w:rPr>
           <w:noProof/>
         </w:rPr>
-        <w:instrText xml:space="preserve"> PAGEREF _Toc375300858 \h </w:instrText>
+        <w:instrText xml:space="preserve"> PAGEREF _Toc375304550 \h </w:instrText>
       </w:r>
       <w:r>
         <w:rPr>
@@ -808,7 +832,7 @@
         <w:rPr>
           <w:noProof/>
         </w:rPr>
-        <w:t>6</w:t>
+        <w:t>5</w:t>
       </w:r>
       <w:r>
         <w:rPr>
@@ -869,7 +893,7 @@
         <w:rPr>
           <w:noProof/>
         </w:rPr>
-        <w:instrText xml:space="preserve"> PAGEREF _Toc375300859 \h </w:instrText>
+        <w:instrText xml:space="preserve"> PAGEREF _Toc375304551 \h </w:instrText>
       </w:r>
       <w:r>
         <w:rPr>
@@ -886,7 +910,7 @@
         <w:rPr>
           <w:noProof/>
         </w:rPr>
-        <w:t>6</w:t>
+        <w:t>5</w:t>
       </w:r>
       <w:r>
         <w:rPr>
@@ -947,7 +971,7 @@
         <w:rPr>
           <w:noProof/>
         </w:rPr>
-        <w:instrText xml:space="preserve"> PAGEREF _Toc375300860 \h </w:instrText>
+        <w:instrText xml:space="preserve"> PAGEREF _Toc375304552 \h </w:instrText>
       </w:r>
       <w:r>
         <w:rPr>
@@ -964,7 +988,7 @@
         <w:rPr>
           <w:noProof/>
         </w:rPr>
-        <w:t>6</w:t>
+        <w:t>5</w:t>
       </w:r>
       <w:r>
         <w:rPr>
@@ -1025,7 +1049,7 @@
         <w:rPr>
           <w:noProof/>
         </w:rPr>
-        <w:instrText xml:space="preserve"> PAGEREF _Toc375300861 \h </w:instrText>
+        <w:instrText xml:space="preserve"> PAGEREF _Toc375304553 \h </w:instrText>
       </w:r>
       <w:r>
         <w:rPr>
@@ -1042,7 +1066,7 @@
         <w:rPr>
           <w:noProof/>
         </w:rPr>
-        <w:t>7</w:t>
+        <w:t>6</w:t>
       </w:r>
       <w:r>
         <w:rPr>
@@ -1103,7 +1127,7 @@
         <w:rPr>
           <w:noProof/>
         </w:rPr>
-        <w:instrText xml:space="preserve"> PAGEREF _Toc375300862 \h </w:instrText>
+        <w:instrText xml:space="preserve"> PAGEREF _Toc375304554 \h </w:instrText>
       </w:r>
       <w:r>
         <w:rPr>
@@ -1120,7 +1144,7 @@
         <w:rPr>
           <w:noProof/>
         </w:rPr>
-        <w:t>7</w:t>
+        <w:t>6</w:t>
       </w:r>
       <w:r>
         <w:rPr>
@@ -1181,7 +1205,7 @@
         <w:rPr>
           <w:noProof/>
         </w:rPr>
-        <w:instrText xml:space="preserve"> PAGEREF _Toc375300863 \h </w:instrText>
+        <w:instrText xml:space="preserve"> PAGEREF _Toc375304555 \h </w:instrText>
       </w:r>
       <w:r>
         <w:rPr>
@@ -1198,7 +1222,7 @@
         <w:rPr>
           <w:noProof/>
         </w:rPr>
-        <w:t>7</w:t>
+        <w:t>6</w:t>
       </w:r>
       <w:r>
         <w:rPr>
@@ -1256,7 +1280,7 @@
         <w:rPr>
           <w:noProof/>
         </w:rPr>
-        <w:instrText xml:space="preserve"> PAGEREF _Toc375300864 \h </w:instrText>
+        <w:instrText xml:space="preserve"> PAGEREF _Toc375304556 \h </w:instrText>
       </w:r>
       <w:r>
         <w:rPr>
@@ -1273,7 +1297,7 @@
         <w:rPr>
           <w:noProof/>
         </w:rPr>
-        <w:t>8</w:t>
+        <w:t>7</w:t>
       </w:r>
       <w:r>
         <w:rPr>
@@ -1331,7 +1355,7 @@
         <w:rPr>
           <w:noProof/>
         </w:rPr>
-        <w:instrText xml:space="preserve"> PAGEREF _Toc375300865 \h </w:instrText>
+        <w:instrText xml:space="preserve"> PAGEREF _Toc375304557 \h </w:instrText>
       </w:r>
       <w:r>
         <w:rPr>
@@ -1348,7 +1372,7 @@
         <w:rPr>
           <w:noProof/>
         </w:rPr>
-        <w:t>8</w:t>
+        <w:t>7</w:t>
       </w:r>
       <w:r>
         <w:rPr>
@@ -1406,7 +1430,7 @@
         <w:rPr>
           <w:noProof/>
         </w:rPr>
-        <w:instrText xml:space="preserve"> PAGEREF _Toc375300866 \h </w:instrText>
+        <w:instrText xml:space="preserve"> PAGEREF _Toc375304558 \h </w:instrText>
       </w:r>
       <w:r>
         <w:rPr>
@@ -1423,7 +1447,7 @@
         <w:rPr>
           <w:noProof/>
         </w:rPr>
-        <w:t>8</w:t>
+        <w:t>7</w:t>
       </w:r>
       <w:r>
         <w:rPr>
@@ -1484,7 +1508,7 @@
         <w:rPr>
           <w:noProof/>
         </w:rPr>
-        <w:instrText xml:space="preserve"> PAGEREF _Toc375300867 \h </w:instrText>
+        <w:instrText xml:space="preserve"> PAGEREF _Toc375304559 \h </w:instrText>
       </w:r>
       <w:r>
         <w:rPr>
@@ -1501,7 +1525,7 @@
         <w:rPr>
           <w:noProof/>
         </w:rPr>
-        <w:t>9</w:t>
+        <w:t>8</w:t>
       </w:r>
       <w:r>
         <w:rPr>
@@ -1562,7 +1586,7 @@
         <w:rPr>
           <w:noProof/>
         </w:rPr>
-        <w:instrText xml:space="preserve"> PAGEREF _Toc375300868 \h </w:instrText>
+        <w:instrText xml:space="preserve"> PAGEREF _Toc375304560 \h </w:instrText>
       </w:r>
       <w:r>
         <w:rPr>
@@ -1579,7 +1603,7 @@
         <w:rPr>
           <w:noProof/>
         </w:rPr>
-        <w:t>9</w:t>
+        <w:t>8</w:t>
       </w:r>
       <w:r>
         <w:rPr>
@@ -1640,7 +1664,7 @@
         <w:rPr>
           <w:noProof/>
         </w:rPr>
-        <w:instrText xml:space="preserve"> PAGEREF _Toc375300869 \h </w:instrText>
+        <w:instrText xml:space="preserve"> PAGEREF _Toc375304561 \h </w:instrText>
       </w:r>
       <w:r>
         <w:rPr>
@@ -1657,7 +1681,7 @@
         <w:rPr>
           <w:noProof/>
         </w:rPr>
-        <w:t>9</w:t>
+        <w:t>8</w:t>
       </w:r>
       <w:r>
         <w:rPr>
@@ -1718,7 +1742,7 @@
         <w:rPr>
           <w:noProof/>
         </w:rPr>
-        <w:instrText xml:space="preserve"> PAGEREF _Toc375300870 \h </w:instrText>
+        <w:instrText xml:space="preserve"> PAGEREF _Toc375304562 \h </w:instrText>
       </w:r>
       <w:r>
         <w:rPr>
@@ -1735,7 +1759,7 @@
         <w:rPr>
           <w:noProof/>
         </w:rPr>
-        <w:t>10</w:t>
+        <w:t>8</w:t>
       </w:r>
       <w:r>
         <w:rPr>
@@ -1796,7 +1820,7 @@
         <w:rPr>
           <w:noProof/>
         </w:rPr>
-        <w:instrText xml:space="preserve"> PAGEREF _Toc375300871 \h </w:instrText>
+        <w:instrText xml:space="preserve"> PAGEREF _Toc375304563 \h </w:instrText>
       </w:r>
       <w:r>
         <w:rPr>
@@ -1813,7 +1837,7 @@
         <w:rPr>
           <w:noProof/>
         </w:rPr>
-        <w:t>11</w:t>
+        <w:t>10</w:t>
       </w:r>
       <w:r>
         <w:rPr>
@@ -1856,7 +1880,7 @@
         <w:rPr>
           <w:noProof/>
         </w:rPr>
-        <w:t>Aceitação de candidatura</w:t>
+        <w:t>Abertura de projecto</w:t>
       </w:r>
       <w:r>
         <w:rPr>
@@ -1874,7 +1898,7 @@
         <w:rPr>
           <w:noProof/>
         </w:rPr>
-        <w:instrText xml:space="preserve"> PAGEREF _Toc375300872 \h </w:instrText>
+        <w:instrText xml:space="preserve"> PAGEREF _Toc375304564 \h </w:instrText>
       </w:r>
       <w:r>
         <w:rPr>
@@ -1891,7 +1915,7 @@
         <w:rPr>
           <w:noProof/>
         </w:rPr>
-        <w:t>11</w:t>
+        <w:t>10</w:t>
       </w:r>
       <w:r>
         <w:rPr>
@@ -1934,7 +1958,7 @@
         <w:rPr>
           <w:noProof/>
         </w:rPr>
-        <w:t>Abertura de projecto</w:t>
+        <w:t>Emissão de parecer técnico</w:t>
       </w:r>
       <w:r>
         <w:rPr>
@@ -1952,7 +1976,7 @@
         <w:rPr>
           <w:noProof/>
         </w:rPr>
-        <w:instrText xml:space="preserve"> PAGEREF _Toc375300873 \h </w:instrText>
+        <w:instrText xml:space="preserve"> PAGEREF _Toc375304565 \h </w:instrText>
       </w:r>
       <w:r>
         <w:rPr>
@@ -1969,7 +1993,7 @@
         <w:rPr>
           <w:noProof/>
         </w:rPr>
-        <w:t>11</w:t>
+        <w:t>10</w:t>
       </w:r>
       <w:r>
         <w:rPr>
@@ -2012,7 +2036,7 @@
         <w:rPr>
           <w:noProof/>
         </w:rPr>
-        <w:t>Emissão de parecer técnico</w:t>
+        <w:t>Emissão de despacho da comissão de financiamento</w:t>
       </w:r>
       <w:r>
         <w:rPr>
@@ -2030,7 +2054,7 @@
         <w:rPr>
           <w:noProof/>
         </w:rPr>
-        <w:instrText xml:space="preserve"> PAGEREF _Toc375300874 \h </w:instrText>
+        <w:instrText xml:space="preserve"> PAGEREF _Toc375304566 \h </w:instrText>
       </w:r>
       <w:r>
         <w:rPr>
@@ -2047,7 +2071,7 @@
         <w:rPr>
           <w:noProof/>
         </w:rPr>
-        <w:t>11</w:t>
+        <w:t>10</w:t>
       </w:r>
       <w:r>
         <w:rPr>
@@ -2090,7 +2114,7 @@
         <w:rPr>
           <w:noProof/>
         </w:rPr>
-        <w:t>Emissão de despacho da comissão de financiamento</w:t>
+        <w:t>Suspensão do projecto</w:t>
       </w:r>
       <w:r>
         <w:rPr>
@@ -2108,7 +2132,7 @@
         <w:rPr>
           <w:noProof/>
         </w:rPr>
-        <w:instrText xml:space="preserve"> PAGEREF _Toc375300875 \h </w:instrText>
+        <w:instrText xml:space="preserve"> PAGEREF _Toc375304567 \h </w:instrText>
       </w:r>
       <w:r>
         <w:rPr>
@@ -2125,7 +2149,7 @@
         <w:rPr>
           <w:noProof/>
         </w:rPr>
-        <w:t>11</w:t>
+        <w:t>10</w:t>
       </w:r>
       <w:r>
         <w:rPr>
@@ -2168,7 +2192,7 @@
         <w:rPr>
           <w:noProof/>
         </w:rPr>
-        <w:t>Suspensão do projecto</w:t>
+        <w:t>Reactivação do projecto</w:t>
       </w:r>
       <w:r>
         <w:rPr>
@@ -2186,7 +2210,7 @@
         <w:rPr>
           <w:noProof/>
         </w:rPr>
-        <w:instrText xml:space="preserve"> PAGEREF _Toc375300876 \h </w:instrText>
+        <w:instrText xml:space="preserve"> PAGEREF _Toc375304568 \h </w:instrText>
       </w:r>
       <w:r>
         <w:rPr>
@@ -2203,7 +2227,7 @@
         <w:rPr>
           <w:noProof/>
         </w:rPr>
-        <w:t>11</w:t>
+        <w:t>10</w:t>
       </w:r>
       <w:r>
         <w:rPr>
@@ -2246,7 +2270,7 @@
         <w:rPr>
           <w:noProof/>
         </w:rPr>
-        <w:t>Reactivação do projecto</w:t>
+        <w:t>Realização de pagamento</w:t>
       </w:r>
       <w:r>
         <w:rPr>
@@ -2264,7 +2288,7 @@
         <w:rPr>
           <w:noProof/>
         </w:rPr>
-        <w:instrText xml:space="preserve"> PAGEREF _Toc375300877 \h </w:instrText>
+        <w:instrText xml:space="preserve"> PAGEREF _Toc375304569 \h </w:instrText>
       </w:r>
       <w:r>
         <w:rPr>
@@ -2281,7 +2305,7 @@
         <w:rPr>
           <w:noProof/>
         </w:rPr>
-        <w:t>11</w:t>
+        <w:t>10</w:t>
       </w:r>
       <w:r>
         <w:rPr>
@@ -2324,7 +2348,7 @@
         <w:rPr>
           <w:noProof/>
         </w:rPr>
-        <w:t>Realização de pagamento</w:t>
+        <w:t>Alteração de dados de projecto</w:t>
       </w:r>
       <w:r>
         <w:rPr>
@@ -2342,7 +2366,7 @@
         <w:rPr>
           <w:noProof/>
         </w:rPr>
-        <w:instrText xml:space="preserve"> PAGEREF _Toc375300878 \h </w:instrText>
+        <w:instrText xml:space="preserve"> PAGEREF _Toc375304570 \h </w:instrText>
       </w:r>
       <w:r>
         <w:rPr>
@@ -2359,7 +2383,7 @@
         <w:rPr>
           <w:noProof/>
         </w:rPr>
-        <w:t>11</w:t>
+        <w:t>10</w:t>
       </w:r>
       <w:r>
         <w:rPr>
@@ -2402,7 +2426,7 @@
         <w:rPr>
           <w:noProof/>
         </w:rPr>
-        <w:t>Alteração de dados de projecto</w:t>
+        <w:t>Relatório de informação de projecto</w:t>
       </w:r>
       <w:r>
         <w:rPr>
@@ -2420,7 +2444,7 @@
         <w:rPr>
           <w:noProof/>
         </w:rPr>
-        <w:instrText xml:space="preserve"> PAGEREF _Toc375300879 \h </w:instrText>
+        <w:instrText xml:space="preserve"> PAGEREF _Toc375304571 \h </w:instrText>
       </w:r>
       <w:r>
         <w:rPr>
@@ -2437,7 +2461,7 @@
         <w:rPr>
           <w:noProof/>
         </w:rPr>
-        <w:t>11</w:t>
+        <w:t>10</w:t>
       </w:r>
       <w:r>
         <w:rPr>
@@ -2480,7 +2504,7 @@
         <w:rPr>
           <w:noProof/>
         </w:rPr>
-        <w:t>Relatório de informação de projecto</w:t>
+        <w:t>Relatório de pagamentos por projecto</w:t>
       </w:r>
       <w:r>
         <w:rPr>
@@ -2498,7 +2522,7 @@
         <w:rPr>
           <w:noProof/>
         </w:rPr>
-        <w:instrText xml:space="preserve"> PAGEREF _Toc375300880 \h </w:instrText>
+        <w:instrText xml:space="preserve"> PAGEREF _Toc375304572 \h </w:instrText>
       </w:r>
       <w:r>
         <w:rPr>
@@ -2515,7 +2539,7 @@
         <w:rPr>
           <w:noProof/>
         </w:rPr>
-        <w:t>11</w:t>
+        <w:t>10</w:t>
       </w:r>
       <w:r>
         <w:rPr>
@@ -2558,7 +2582,7 @@
         <w:rPr>
           <w:noProof/>
         </w:rPr>
-        <w:t>Relatório de pagamentos por projecto</w:t>
+        <w:t>Rejeição do projecto</w:t>
       </w:r>
       <w:r>
         <w:rPr>
@@ -2576,7 +2600,7 @@
         <w:rPr>
           <w:noProof/>
         </w:rPr>
-        <w:instrText xml:space="preserve"> PAGEREF _Toc375300881 \h </w:instrText>
+        <w:instrText xml:space="preserve"> PAGEREF _Toc375304573 \h </w:instrText>
       </w:r>
       <w:r>
         <w:rPr>
@@ -2593,7 +2617,7 @@
         <w:rPr>
           <w:noProof/>
         </w:rPr>
-        <w:t>12</w:t>
+        <w:t>10</w:t>
       </w:r>
       <w:r>
         <w:rPr>
@@ -2636,7 +2660,7 @@
         <w:rPr>
           <w:noProof/>
         </w:rPr>
-        <w:t>Rejeição do projecto</w:t>
+        <w:t>Pedido de reforço de pagamento</w:t>
       </w:r>
       <w:r>
         <w:rPr>
@@ -2654,7 +2678,7 @@
         <w:rPr>
           <w:noProof/>
         </w:rPr>
-        <w:instrText xml:space="preserve"> PAGEREF _Toc375300882 \h </w:instrText>
+        <w:instrText xml:space="preserve"> PAGEREF _Toc375304574 \h </w:instrText>
       </w:r>
       <w:r>
         <w:rPr>
@@ -2671,7 +2695,7 @@
         <w:rPr>
           <w:noProof/>
         </w:rPr>
-        <w:t>12</w:t>
+        <w:t>11</w:t>
       </w:r>
       <w:r>
         <w:rPr>
@@ -2714,7 +2738,7 @@
         <w:rPr>
           <w:noProof/>
         </w:rPr>
-        <w:t>Pedido de reforço de pagamento</w:t>
+        <w:t>Emissão de reforço de pagamento</w:t>
       </w:r>
       <w:r>
         <w:rPr>
@@ -2732,7 +2756,7 @@
         <w:rPr>
           <w:noProof/>
         </w:rPr>
-        <w:instrText xml:space="preserve"> PAGEREF _Toc375300883 \h </w:instrText>
+        <w:instrText xml:space="preserve"> PAGEREF _Toc375304575 \h </w:instrText>
       </w:r>
       <w:r>
         <w:rPr>
@@ -2749,7 +2773,7 @@
         <w:rPr>
           <w:noProof/>
         </w:rPr>
-        <w:t>12</w:t>
+        <w:t>11</w:t>
       </w:r>
       <w:r>
         <w:rPr>
@@ -2760,88 +2784,10 @@
     </w:p>
     <w:p>
       <w:pPr>
-        <w:pStyle w:val="ndice2"/>
-        <w:tabs>
-          <w:tab w:val="left" w:pos="1200"/>
-        </w:tabs>
-        <w:rPr>
-          <w:rFonts w:asciiTheme="minorHAnsi" w:eastAsiaTheme="minorEastAsia" w:hAnsiTheme="minorHAnsi" w:cstheme="minorBidi"/>
-          <w:noProof/>
-          <w:sz w:val="22"/>
-          <w:szCs w:val="22"/>
-          <w:lang w:eastAsia="pt-PT"/>
-        </w:rPr>
-      </w:pPr>
-      <w:r>
-        <w:rPr>
-          <w:noProof/>
-        </w:rPr>
+        <w:pStyle w:val="Ttulo"/>
+      </w:pPr>
+      <w:r>
         <w:lastRenderedPageBreak/>
-        <w:t>5.13</w:t>
-      </w:r>
-      <w:r>
-        <w:rPr>
-          <w:rFonts w:asciiTheme="minorHAnsi" w:eastAsiaTheme="minorEastAsia" w:hAnsiTheme="minorHAnsi" w:cstheme="minorBidi"/>
-          <w:noProof/>
-          <w:sz w:val="22"/>
-          <w:szCs w:val="22"/>
-          <w:lang w:eastAsia="pt-PT"/>
-        </w:rPr>
-        <w:tab/>
-      </w:r>
-      <w:r>
-        <w:rPr>
-          <w:noProof/>
-        </w:rPr>
-        <w:t>Emissão de reforço de pagamento</w:t>
-      </w:r>
-      <w:r>
-        <w:rPr>
-          <w:noProof/>
-        </w:rPr>
-        <w:tab/>
-      </w:r>
-      <w:r>
-        <w:rPr>
-          <w:noProof/>
-        </w:rPr>
-        <w:fldChar w:fldCharType="begin"/>
-      </w:r>
-      <w:r>
-        <w:rPr>
-          <w:noProof/>
-        </w:rPr>
-        <w:instrText xml:space="preserve"> PAGEREF _Toc375300884 \h </w:instrText>
-      </w:r>
-      <w:r>
-        <w:rPr>
-          <w:noProof/>
-        </w:rPr>
-      </w:r>
-      <w:r>
-        <w:rPr>
-          <w:noProof/>
-        </w:rPr>
-        <w:fldChar w:fldCharType="separate"/>
-      </w:r>
-      <w:r>
-        <w:rPr>
-          <w:noProof/>
-        </w:rPr>
-        <w:t>12</w:t>
-      </w:r>
-      <w:r>
-        <w:rPr>
-          <w:noProof/>
-        </w:rPr>
-        <w:fldChar w:fldCharType="end"/>
-      </w:r>
-    </w:p>
-    <w:p>
-      <w:pPr>
-        <w:pStyle w:val="Ttulo"/>
-      </w:pPr>
-      <w:r>
         <w:fldChar w:fldCharType="end"/>
       </w:r>
       <w:r>
@@ -2859,7 +2805,7 @@
       </w:pPr>
       <w:bookmarkStart w:id="0" w:name="_Toc436203377"/>
       <w:bookmarkStart w:id="1" w:name="_Toc452813577"/>
-      <w:bookmarkStart w:id="2" w:name="_Toc375300854"/>
+      <w:bookmarkStart w:id="2" w:name="_Toc375304546"/>
       <w:r>
         <w:t>Introdução</w:t>
       </w:r>
@@ -2870,8 +2816,13 @@
         <w:pStyle w:val="Corpodetexto"/>
       </w:pPr>
       <w:r>
-        <w:t>O objectivo</w:t>
-      </w:r>
+        <w:t xml:space="preserve">O </w:t>
+      </w:r>
+      <w:proofErr w:type="spellStart"/>
+      <w:r>
+        <w:t>objectivo</w:t>
+      </w:r>
+      <w:proofErr w:type="spellEnd"/>
       <w:r>
         <w:t xml:space="preserve"> deste documento é de recolher e analisar as funcionalidades do </w:t>
       </w:r>
@@ -2879,12 +2830,26 @@
         <w:rPr>
           <w:i/>
         </w:rPr>
-        <w:t xml:space="preserve">Sistema de Gestão de Projectos de Financiamento </w:t>
-      </w:r>
+        <w:t xml:space="preserve">Sistema de Gestão de </w:t>
+      </w:r>
+      <w:proofErr w:type="spellStart"/>
       <w:r>
         <w:rPr>
           <w:i/>
         </w:rPr>
+        <w:t>Projectos</w:t>
+      </w:r>
+      <w:proofErr w:type="spellEnd"/>
+      <w:r>
+        <w:rPr>
+          <w:i/>
+        </w:rPr>
+        <w:t xml:space="preserve"> de Financiamento </w:t>
+      </w:r>
+      <w:r>
+        <w:rPr>
+          <w:i/>
+        </w:rPr>
         <w:t>–</w:t>
       </w:r>
       <w:r>
@@ -2912,7 +2877,15 @@
         <w:t xml:space="preserve"> </w:t>
       </w:r>
       <w:r>
-        <w:t>cumpre as necessidades estão detalhados na especificação de requisitos e arquitectura.</w:t>
+        <w:t xml:space="preserve">cumpre as necessidades estão detalhados na especificação de requisitos e </w:t>
+      </w:r>
+      <w:proofErr w:type="spellStart"/>
+      <w:r>
+        <w:t>arquitectura</w:t>
+      </w:r>
+      <w:proofErr w:type="spellEnd"/>
+      <w:r>
+        <w:t>.</w:t>
       </w:r>
     </w:p>
     <w:p>
@@ -2924,11 +2897,13 @@
       <w:pPr>
         <w:pStyle w:val="Ttulo2"/>
       </w:pPr>
-      <w:bookmarkStart w:id="3" w:name="_Toc375300855"/>
+      <w:bookmarkStart w:id="3" w:name="_Toc375304547"/>
+      <w:proofErr w:type="spellStart"/>
       <w:r>
         <w:t>Objectivo</w:t>
       </w:r>
       <w:bookmarkEnd w:id="3"/>
+      <w:proofErr w:type="spellEnd"/>
     </w:p>
     <w:p>
       <w:pPr>
@@ -2937,11 +2912,21 @@
       <w:r>
         <w:t xml:space="preserve">O </w:t>
       </w:r>
+      <w:proofErr w:type="spellStart"/>
       <w:r>
         <w:t>objectivo</w:t>
       </w:r>
-      <w:r>
-        <w:t xml:space="preserve"> desta visão é de consolidar todo o conhecimento adquirido sobre o projecto numa fase inicial, tendo como base o documento </w:t>
+      <w:proofErr w:type="spellEnd"/>
+      <w:r>
+        <w:t xml:space="preserve"> desta visão é de consolidar todo o conhecimento adquirido sobre o </w:t>
+      </w:r>
+      <w:proofErr w:type="spellStart"/>
+      <w:r>
+        <w:t>projecto</w:t>
+      </w:r>
+      <w:proofErr w:type="spellEnd"/>
+      <w:r>
+        <w:t xml:space="preserve"> numa fase inicial, tendo como base o documento </w:t>
       </w:r>
       <w:r>
         <w:t>“</w:t>
@@ -2962,7 +2947,7 @@
       <w:pPr>
         <w:pStyle w:val="Ttulo2"/>
       </w:pPr>
-      <w:bookmarkStart w:id="4" w:name="_Toc375300856"/>
+      <w:bookmarkStart w:id="4" w:name="_Toc375304548"/>
       <w:r>
         <w:t>Âmbito</w:t>
       </w:r>
@@ -2991,7 +2976,15 @@
         <w:t>E</w:t>
       </w:r>
       <w:r>
-        <w:t>ngenharia Informática e Computadores da Área Departamental de Engenharia Electrónica, Telecomunicações e Computadores do Instituto Superior de Engenharia de Lisboa.</w:t>
+        <w:t xml:space="preserve">ngenharia Informática e Computadores da Área Departamental de Engenharia </w:t>
+      </w:r>
+      <w:proofErr w:type="spellStart"/>
+      <w:r>
+        <w:t>Electrónica</w:t>
+      </w:r>
+      <w:proofErr w:type="spellEnd"/>
+      <w:r>
+        <w:t>, Telecomunicações e Computadores do Instituto Superior de Engenharia de Lisboa.</w:t>
       </w:r>
       <w:r>
         <w:cr/>
@@ -3001,7 +2994,7 @@
       <w:pPr>
         <w:pStyle w:val="Ttulo2"/>
       </w:pPr>
-      <w:bookmarkStart w:id="5" w:name="_Toc375300857"/>
+      <w:bookmarkStart w:id="5" w:name="_Toc375304549"/>
       <w:r>
         <w:t>Organização</w:t>
       </w:r>
@@ -3027,11 +3020,47 @@
           <w:lang w:val="en-US"/>
         </w:rPr>
       </w:pPr>
+      <w:proofErr w:type="spellStart"/>
       <w:r>
         <w:rPr>
           <w:lang w:val="en-US"/>
         </w:rPr>
-        <w:t>Secção 1 – introdução do documento.</w:t>
+        <w:t>Secção</w:t>
+      </w:r>
+      <w:proofErr w:type="spellEnd"/>
+      <w:r>
+        <w:rPr>
+          <w:lang w:val="en-US"/>
+        </w:rPr>
+        <w:t xml:space="preserve"> 1 – </w:t>
+      </w:r>
+      <w:proofErr w:type="spellStart"/>
+      <w:r>
+        <w:rPr>
+          <w:lang w:val="en-US"/>
+        </w:rPr>
+        <w:t>introdução</w:t>
+      </w:r>
+      <w:proofErr w:type="spellEnd"/>
+      <w:r>
+        <w:rPr>
+          <w:lang w:val="en-US"/>
+        </w:rPr>
+        <w:t xml:space="preserve"> do </w:t>
+      </w:r>
+      <w:proofErr w:type="spellStart"/>
+      <w:r>
+        <w:rPr>
+          <w:lang w:val="en-US"/>
+        </w:rPr>
+        <w:t>documento</w:t>
+      </w:r>
+      <w:proofErr w:type="spellEnd"/>
+      <w:r>
+        <w:rPr>
+          <w:lang w:val="en-US"/>
+        </w:rPr>
+        <w:t>.</w:t>
       </w:r>
     </w:p>
     <w:p>
@@ -3119,7 +3148,7 @@
       <w:pPr>
         <w:pStyle w:val="Ttulo1"/>
       </w:pPr>
-      <w:bookmarkStart w:id="6" w:name="_Toc375300858"/>
+      <w:bookmarkStart w:id="6" w:name="_Toc375304550"/>
       <w:bookmarkEnd w:id="0"/>
       <w:bookmarkEnd w:id="1"/>
       <w:r>
@@ -3135,7 +3164,7 @@
       <w:pPr>
         <w:pStyle w:val="Ttulo2"/>
       </w:pPr>
-      <w:bookmarkStart w:id="7" w:name="_Toc375300859"/>
+      <w:bookmarkStart w:id="7" w:name="_Toc375304551"/>
       <w:r>
         <w:t>Descrição do problema</w:t>
       </w:r>
@@ -3192,7 +3221,15 @@
               <w:ind w:left="0"/>
             </w:pPr>
             <w:r>
-              <w:t>Implementação de um sistema de gestão para o financiamento de projectos.</w:t>
+              <w:t xml:space="preserve">Implementação de um sistema de gestão para o financiamento de </w:t>
+            </w:r>
+            <w:proofErr w:type="spellStart"/>
+            <w:r>
+              <w:t>projectos</w:t>
+            </w:r>
+            <w:proofErr w:type="spellEnd"/>
+            <w:r>
+              <w:t>.</w:t>
             </w:r>
           </w:p>
         </w:tc>
@@ -3215,9 +3252,11 @@
               <w:keepNext/>
               <w:ind w:left="72"/>
             </w:pPr>
+            <w:proofErr w:type="spellStart"/>
             <w:r>
               <w:t>Afecta</w:t>
             </w:r>
+            <w:proofErr w:type="spellEnd"/>
           </w:p>
         </w:tc>
         <w:tc>
@@ -3235,7 +3274,15 @@
               <w:ind w:left="0"/>
             </w:pPr>
             <w:r>
-              <w:t>Promotores de projectos de investigação</w:t>
+              <w:t xml:space="preserve">Promotores de </w:t>
+            </w:r>
+            <w:proofErr w:type="spellStart"/>
+            <w:r>
+              <w:t>projectos</w:t>
+            </w:r>
+            <w:proofErr w:type="spellEnd"/>
+            <w:r>
+              <w:t xml:space="preserve"> de investigação</w:t>
             </w:r>
           </w:p>
         </w:tc>
@@ -3261,12 +3308,14 @@
                 <w:lang w:val="en-US"/>
               </w:rPr>
             </w:pPr>
+            <w:proofErr w:type="spellStart"/>
             <w:r>
               <w:rPr>
                 <w:lang w:val="en-US"/>
               </w:rPr>
               <w:t>Impacto</w:t>
             </w:r>
+            <w:proofErr w:type="spellEnd"/>
           </w:p>
         </w:tc>
         <w:tc>
@@ -3284,7 +3333,15 @@
               <w:ind w:left="0"/>
             </w:pPr>
             <w:r>
-              <w:t>Facilitar a gestão fiscal de projectos de investigação</w:t>
+              <w:t xml:space="preserve">Facilitar a gestão fiscal de </w:t>
+            </w:r>
+            <w:proofErr w:type="spellStart"/>
+            <w:r>
+              <w:t>projectos</w:t>
+            </w:r>
+            <w:proofErr w:type="spellEnd"/>
+            <w:r>
+              <w:t xml:space="preserve"> de investigação</w:t>
             </w:r>
           </w:p>
         </w:tc>
@@ -3329,8 +3386,21 @@
               <w:t>Sistema que facilite a gest</w:t>
             </w:r>
             <w:r>
-              <w:t>ão de projectos para todos os intervenientes e durante todas as etapas dos projectos</w:t>
-            </w:r>
+              <w:t xml:space="preserve">ão de </w:t>
+            </w:r>
+            <w:proofErr w:type="spellStart"/>
+            <w:r>
+              <w:t>projectos</w:t>
+            </w:r>
+            <w:proofErr w:type="spellEnd"/>
+            <w:r>
+              <w:t xml:space="preserve"> para todos os intervenientes e durante todas as etapas dos </w:t>
+            </w:r>
+            <w:proofErr w:type="spellStart"/>
+            <w:r>
+              <w:t>projectos</w:t>
+            </w:r>
+            <w:proofErr w:type="spellEnd"/>
           </w:p>
         </w:tc>
       </w:tr>
@@ -3348,7 +3418,7 @@
         <w:pStyle w:val="Ttulo2"/>
       </w:pPr>
       <w:bookmarkStart w:id="8" w:name="_Toc283561624"/>
-      <w:bookmarkStart w:id="9" w:name="_Toc375300860"/>
+      <w:bookmarkStart w:id="9" w:name="_Toc375304552"/>
       <w:r>
         <w:t>Posicionamento do Produto</w:t>
       </w:r>
@@ -3386,9 +3456,11 @@
               <w:pStyle w:val="Corpodetexto"/>
               <w:ind w:left="102"/>
             </w:pPr>
+            <w:proofErr w:type="gramStart"/>
             <w:r>
               <w:t>Para</w:t>
             </w:r>
+            <w:proofErr w:type="gramEnd"/>
           </w:p>
         </w:tc>
         <w:tc>
@@ -3493,7 +3565,21 @@
               <w:rPr>
                 <w:i/>
               </w:rPr>
-              <w:t>Sistema de Gestão de Projectos de Financiamento SGPF</w:t>
+              <w:t xml:space="preserve">Sistema de Gestão de </w:t>
+            </w:r>
+            <w:proofErr w:type="spellStart"/>
+            <w:r>
+              <w:rPr>
+                <w:i/>
+              </w:rPr>
+              <w:t>Projectos</w:t>
+            </w:r>
+            <w:proofErr w:type="spellEnd"/>
+            <w:r>
+              <w:rPr>
+                <w:i/>
+              </w:rPr>
+              <w:t xml:space="preserve"> de Financiamento SGPF</w:t>
             </w:r>
           </w:p>
         </w:tc>
@@ -3535,10 +3621,26 @@
               <w:ind w:left="102"/>
             </w:pPr>
             <w:r>
-              <w:t xml:space="preserve">Gestão de Projectos de Financiamento </w:t>
-            </w:r>
-            <w:r>
-              <w:t>para projectos de investigação</w:t>
+              <w:t xml:space="preserve">Gestão de </w:t>
+            </w:r>
+            <w:proofErr w:type="spellStart"/>
+            <w:r>
+              <w:t>Projectos</w:t>
+            </w:r>
+            <w:proofErr w:type="spellEnd"/>
+            <w:r>
+              <w:t xml:space="preserve"> de Financiamento </w:t>
+            </w:r>
+            <w:r>
+              <w:t xml:space="preserve">para </w:t>
+            </w:r>
+            <w:proofErr w:type="spellStart"/>
+            <w:r>
+              <w:t>projectos</w:t>
+            </w:r>
+            <w:proofErr w:type="spellEnd"/>
+            <w:r>
+              <w:t xml:space="preserve"> de investigação</w:t>
             </w:r>
           </w:p>
         </w:tc>
@@ -3580,7 +3682,15 @@
               <w:ind w:left="102"/>
             </w:pPr>
             <w:r>
-              <w:t>Permite a gestão do financiamento de um projecto de investigação desde a sua candidatura à sua conclusão</w:t>
+              <w:t xml:space="preserve">Permite a gestão do financiamento de um </w:t>
+            </w:r>
+            <w:proofErr w:type="spellStart"/>
+            <w:r>
+              <w:t>projecto</w:t>
+            </w:r>
+            <w:proofErr w:type="spellEnd"/>
+            <w:r>
+              <w:t xml:space="preserve"> de investigação desde a sua candidatura à sua conclusão</w:t>
             </w:r>
             <w:r>
               <w:t>.</w:t>
@@ -3613,7 +3723,7 @@
         <w:pStyle w:val="Ttulo1"/>
       </w:pPr>
       <w:bookmarkStart w:id="10" w:name="_Toc436203381"/>
-      <w:bookmarkStart w:id="11" w:name="_Toc375300861"/>
+      <w:bookmarkStart w:id="11" w:name="_Toc375304553"/>
       <w:r>
         <w:t>Descrição dos participantes</w:t>
       </w:r>
@@ -3631,7 +3741,7 @@
       <w:pPr>
         <w:pStyle w:val="Ttulo2"/>
       </w:pPr>
-      <w:bookmarkStart w:id="12" w:name="_Toc375300862"/>
+      <w:bookmarkStart w:id="12" w:name="_Toc375304554"/>
       <w:r>
         <w:t>Resumo de utilizadores</w:t>
       </w:r>
@@ -3734,7 +3844,31 @@
               <w:t>R</w:t>
             </w:r>
             <w:r>
-              <w:t>esponsável pela apresentação de candidaturas a novos projectos de financiamento. Este interveniente não tem qualquer interacção directa com o sistema, entregando as candidaturas presencialmente a um Técnico de financiamento.</w:t>
+              <w:t xml:space="preserve">esponsável pela apresentação de candidaturas a novos </w:t>
+            </w:r>
+            <w:proofErr w:type="spellStart"/>
+            <w:r>
+              <w:t>projectos</w:t>
+            </w:r>
+            <w:proofErr w:type="spellEnd"/>
+            <w:r>
+              <w:t xml:space="preserve"> de financiamento. Este interveniente não tem qualquer </w:t>
+            </w:r>
+            <w:proofErr w:type="spellStart"/>
+            <w:r>
+              <w:t>interacção</w:t>
+            </w:r>
+            <w:proofErr w:type="spellEnd"/>
+            <w:r>
+              <w:t xml:space="preserve"> </w:t>
+            </w:r>
+            <w:proofErr w:type="spellStart"/>
+            <w:r>
+              <w:t>directa</w:t>
+            </w:r>
+            <w:proofErr w:type="spellEnd"/>
+            <w:r>
+              <w:t xml:space="preserve"> com o sistema, entregando as candidaturas presencialmente a um Técnico de financiamento.</w:t>
             </w:r>
           </w:p>
         </w:tc>
@@ -3773,7 +3907,15 @@
               <w:t>Organização</w:t>
             </w:r>
             <w:r>
-              <w:t xml:space="preserve"> XYZ durante todo o processo de financiamento do projecto.</w:t>
+              <w:t xml:space="preserve"> XYZ durante todo o processo de financiamento do </w:t>
+            </w:r>
+            <w:proofErr w:type="spellStart"/>
+            <w:r>
+              <w:t>projecto</w:t>
+            </w:r>
+            <w:proofErr w:type="spellEnd"/>
+            <w:r>
+              <w:t>.</w:t>
             </w:r>
           </w:p>
         </w:tc>
@@ -3805,7 +3947,31 @@
               <w:t>T</w:t>
             </w:r>
             <w:r>
-              <w:t>em como principal objectivo inserir as candidaturas no sistema. Este é o primeiro responsável pela verificação da candidatura podendo em primeira instancia arquivar uma candidatura caso o projecto não se enquadre no âmbito de financiamento. Por fim o técnico é ainda responsável por abrir os projectos referentes a candidaturas para que seja possível a análise dos mesmos.</w:t>
+              <w:t xml:space="preserve">em como principal </w:t>
+            </w:r>
+            <w:proofErr w:type="spellStart"/>
+            <w:r>
+              <w:t>objectivo</w:t>
+            </w:r>
+            <w:proofErr w:type="spellEnd"/>
+            <w:r>
+              <w:t xml:space="preserve"> inserir as candidaturas no sistema. Este é o primeiro responsável pela verificação da candidatura podendo em primeira instancia arquivar uma candidatura caso o </w:t>
+            </w:r>
+            <w:proofErr w:type="spellStart"/>
+            <w:r>
+              <w:t>projecto</w:t>
+            </w:r>
+            <w:proofErr w:type="spellEnd"/>
+            <w:r>
+              <w:t xml:space="preserve"> não se enquadre no âmbito de financiamento. Por fim o técnico é ainda responsável por abrir os </w:t>
+            </w:r>
+            <w:proofErr w:type="spellStart"/>
+            <w:r>
+              <w:t>projectos</w:t>
+            </w:r>
+            <w:proofErr w:type="spellEnd"/>
+            <w:r>
+              <w:t xml:space="preserve"> referentes a candidaturas para que seja possível a análise dos mesmos.</w:t>
             </w:r>
           </w:p>
         </w:tc>
@@ -3837,7 +4003,15 @@
               <w:t>T</w:t>
             </w:r>
             <w:r>
-              <w:t>rata de realizar uma análise técnica ao projecto emitindo um parecer de aprovação ou rejeição. Este ainda trata de inserir os pagamentos no sistema.</w:t>
+              <w:t xml:space="preserve">rata de realizar uma análise técnica ao </w:t>
+            </w:r>
+            <w:proofErr w:type="spellStart"/>
+            <w:r>
+              <w:t>projecto</w:t>
+            </w:r>
+            <w:proofErr w:type="spellEnd"/>
+            <w:r>
+              <w:t xml:space="preserve"> emitindo um parecer de aprovação ou rejeição. Este ainda trata de inserir os pagamentos no sistema.</w:t>
             </w:r>
           </w:p>
         </w:tc>
@@ -3876,7 +4050,39 @@
               <w:t>primeira</w:t>
             </w:r>
             <w:r>
-              <w:t xml:space="preserve"> fase o objectivo da comissão de financiamento é de atribuir um gestor de financiamento ao projecto. Posteriormente esta avalia o projecto e produz um despacho sobre o mesmo (aprova, rejeita ou, caso seja um incentivo, pode transformar o projecto numa bonificação). O montante do financiamento e o tipo do mesmo é também decidido por esta comissão bem como as decisões de reforço de financiamento</w:t>
+              <w:t xml:space="preserve"> fase o </w:t>
+            </w:r>
+            <w:proofErr w:type="spellStart"/>
+            <w:r>
+              <w:t>objectivo</w:t>
+            </w:r>
+            <w:proofErr w:type="spellEnd"/>
+            <w:r>
+              <w:t xml:space="preserve"> da comissão de financiamento é de atribuir um gestor de financiamento ao </w:t>
+            </w:r>
+            <w:proofErr w:type="spellStart"/>
+            <w:r>
+              <w:t>projecto</w:t>
+            </w:r>
+            <w:proofErr w:type="spellEnd"/>
+            <w:r>
+              <w:t xml:space="preserve">. Posteriormente esta avalia o </w:t>
+            </w:r>
+            <w:proofErr w:type="spellStart"/>
+            <w:r>
+              <w:t>projecto</w:t>
+            </w:r>
+            <w:proofErr w:type="spellEnd"/>
+            <w:r>
+              <w:t xml:space="preserve"> e produz um despacho sobre o mesmo (aprova, rejeita ou, caso seja um incentivo, pode transformar o </w:t>
+            </w:r>
+            <w:proofErr w:type="spellStart"/>
+            <w:r>
+              <w:t>projecto</w:t>
+            </w:r>
+            <w:proofErr w:type="spellEnd"/>
+            <w:r>
+              <w:t xml:space="preserve"> numa bonificação). O montante do financiamento e o tipo do mesmo é também decidido por esta comissão bem como as decisões de reforço de financiamento</w:t>
             </w:r>
           </w:p>
         </w:tc>
@@ -3892,7 +4098,7 @@
         <w:pStyle w:val="Ttulo2"/>
         <w:widowControl/>
       </w:pPr>
-      <w:bookmarkStart w:id="13" w:name="_Toc375300863"/>
+      <w:bookmarkStart w:id="13" w:name="_Toc375304555"/>
       <w:r>
         <w:t>Perfil de utilizadores</w:t>
       </w:r>
@@ -3921,14 +4127,22 @@
         <w:t>Representante do Promotor</w:t>
       </w:r>
       <w:r>
-        <w:t xml:space="preserve"> não têm qualquer interacção com o sistema.</w:t>
+        <w:t xml:space="preserve"> não têm qualquer </w:t>
+      </w:r>
+      <w:proofErr w:type="spellStart"/>
+      <w:r>
+        <w:t>interacção</w:t>
+      </w:r>
+      <w:proofErr w:type="spellEnd"/>
+      <w:r>
+        <w:t xml:space="preserve"> com o sistema.</w:t>
       </w:r>
     </w:p>
     <w:p>
       <w:pPr>
         <w:pStyle w:val="Ttulo3"/>
       </w:pPr>
-      <w:bookmarkStart w:id="14" w:name="_Toc375300864"/>
+      <w:bookmarkStart w:id="14" w:name="_Toc375304556"/>
       <w:r>
         <w:lastRenderedPageBreak/>
         <w:t>Técnico de financiamento</w:t>
@@ -3991,14 +4205,30 @@
               <w:rPr>
                 <w:lang w:val="en-US"/>
               </w:rPr>
-              <w:t xml:space="preserve"> da </w:t>
-            </w:r>
+              <w:t xml:space="preserve"> </w:t>
+            </w:r>
+            <w:proofErr w:type="spellStart"/>
+            <w:r>
+              <w:rPr>
+                <w:lang w:val="en-US"/>
+              </w:rPr>
+              <w:t>da</w:t>
+            </w:r>
+            <w:proofErr w:type="spellEnd"/>
+            <w:r>
+              <w:rPr>
+                <w:lang w:val="en-US"/>
+              </w:rPr>
+              <w:t xml:space="preserve"> </w:t>
+            </w:r>
+            <w:proofErr w:type="spellStart"/>
             <w:r>
               <w:rPr>
                 <w:lang w:val="en-US"/>
               </w:rPr>
               <w:t>Organização</w:t>
             </w:r>
+            <w:proofErr w:type="spellEnd"/>
             <w:r>
               <w:rPr>
                 <w:lang w:val="en-US"/>
@@ -4164,9 +4394,11 @@
               </w:rPr>
               <w:t xml:space="preserve"> de </w:t>
             </w:r>
+            <w:proofErr w:type="spellStart"/>
             <w:r>
               <w:t>projectos</w:t>
             </w:r>
+            <w:proofErr w:type="spellEnd"/>
           </w:p>
           <w:p>
             <w:pPr>
@@ -4177,7 +4409,15 @@
               </w:numPr>
             </w:pPr>
             <w:r>
-              <w:t>Tratamento de projectos que sejam reenquadrados</w:t>
+              <w:t xml:space="preserve">Tratamento de </w:t>
+            </w:r>
+            <w:proofErr w:type="spellStart"/>
+            <w:r>
+              <w:t>projectos</w:t>
+            </w:r>
+            <w:proofErr w:type="spellEnd"/>
+            <w:r>
+              <w:t xml:space="preserve"> que sejam reenquadrados</w:t>
             </w:r>
           </w:p>
         </w:tc>
@@ -4214,7 +4454,15 @@
           </w:tcPr>
           <w:p>
             <w:r>
-              <w:t>Abertura de um projecto para a comiss</w:t>
+              <w:t xml:space="preserve">Abertura de um </w:t>
+            </w:r>
+            <w:proofErr w:type="spellStart"/>
+            <w:r>
+              <w:t>projecto</w:t>
+            </w:r>
+            <w:proofErr w:type="spellEnd"/>
+            <w:r>
+              <w:t xml:space="preserve"> para a comiss</w:t>
             </w:r>
             <w:r>
               <w:t>ão de financiamento.</w:t>
@@ -4232,7 +4480,7 @@
       <w:pPr>
         <w:pStyle w:val="Ttulo3"/>
       </w:pPr>
-      <w:bookmarkStart w:id="15" w:name="_Toc375300865"/>
+      <w:bookmarkStart w:id="15" w:name="_Toc375304557"/>
       <w:r>
         <w:t>Gestor financeiro</w:t>
       </w:r>
@@ -4289,14 +4537,30 @@
               <w:rPr>
                 <w:lang w:val="en-US"/>
               </w:rPr>
-              <w:t xml:space="preserve"> da </w:t>
-            </w:r>
+              <w:t xml:space="preserve"> </w:t>
+            </w:r>
+            <w:proofErr w:type="spellStart"/>
+            <w:r>
+              <w:rPr>
+                <w:lang w:val="en-US"/>
+              </w:rPr>
+              <w:t>da</w:t>
+            </w:r>
+            <w:proofErr w:type="spellEnd"/>
+            <w:r>
+              <w:rPr>
+                <w:lang w:val="en-US"/>
+              </w:rPr>
+              <w:t xml:space="preserve"> </w:t>
+            </w:r>
+            <w:proofErr w:type="spellStart"/>
             <w:r>
               <w:rPr>
                 <w:lang w:val="en-US"/>
               </w:rPr>
               <w:t>Organização</w:t>
             </w:r>
+            <w:proofErr w:type="spellEnd"/>
             <w:r>
               <w:rPr>
                 <w:lang w:val="en-US"/>
@@ -4335,8 +4599,13 @@
               <w:t>Pessoa experiente na análise de financiamento</w:t>
             </w:r>
             <w:r>
-              <w:t xml:space="preserve"> de projectos</w:t>
-            </w:r>
+              <w:t xml:space="preserve"> de </w:t>
+            </w:r>
+            <w:proofErr w:type="spellStart"/>
+            <w:r>
+              <w:t>projectos</w:t>
+            </w:r>
+            <w:proofErr w:type="spellEnd"/>
             <w:r>
               <w:t>.</w:t>
             </w:r>
@@ -4376,7 +4645,15 @@
               </w:numPr>
             </w:pPr>
             <w:r>
-              <w:t>Análise técnica do projecto.</w:t>
+              <w:t xml:space="preserve">Análise técnica do </w:t>
+            </w:r>
+            <w:proofErr w:type="spellStart"/>
+            <w:r>
+              <w:t>projecto</w:t>
+            </w:r>
+            <w:proofErr w:type="spellEnd"/>
+            <w:r>
+              <w:t>.</w:t>
             </w:r>
           </w:p>
           <w:p>
@@ -4425,7 +4702,15 @@
           </w:tcPr>
           <w:p>
             <w:r>
-              <w:t>Despacho técnico do projecto.</w:t>
+              <w:t xml:space="preserve">Despacho técnico do </w:t>
+            </w:r>
+            <w:proofErr w:type="spellStart"/>
+            <w:r>
+              <w:t>projecto</w:t>
+            </w:r>
+            <w:proofErr w:type="spellEnd"/>
+            <w:r>
+              <w:t>.</w:t>
             </w:r>
           </w:p>
         </w:tc>
@@ -4440,7 +4725,7 @@
       <w:pPr>
         <w:pStyle w:val="Ttulo3"/>
       </w:pPr>
-      <w:bookmarkStart w:id="16" w:name="_Toc375300866"/>
+      <w:bookmarkStart w:id="16" w:name="_Toc375304558"/>
       <w:r>
         <w:t>Membro da comissão de financiamento</w:t>
       </w:r>
@@ -4502,14 +4787,30 @@
               <w:rPr>
                 <w:lang w:val="en-US"/>
               </w:rPr>
-              <w:t xml:space="preserve"> da </w:t>
-            </w:r>
+              <w:t xml:space="preserve"> </w:t>
+            </w:r>
+            <w:proofErr w:type="spellStart"/>
+            <w:r>
+              <w:rPr>
+                <w:lang w:val="en-US"/>
+              </w:rPr>
+              <w:t>da</w:t>
+            </w:r>
+            <w:proofErr w:type="spellEnd"/>
+            <w:r>
+              <w:rPr>
+                <w:lang w:val="en-US"/>
+              </w:rPr>
+              <w:t xml:space="preserve"> </w:t>
+            </w:r>
+            <w:proofErr w:type="spellStart"/>
             <w:r>
               <w:rPr>
                 <w:lang w:val="en-US"/>
               </w:rPr>
               <w:t>Organização</w:t>
             </w:r>
+            <w:proofErr w:type="spellEnd"/>
             <w:r>
               <w:rPr>
                 <w:lang w:val="en-US"/>
@@ -4548,7 +4849,15 @@
               <w:t>Pessoa experiente na análise de financiamento</w:t>
             </w:r>
             <w:r>
-              <w:t xml:space="preserve"> de projectos e com poder de decisão.</w:t>
+              <w:t xml:space="preserve"> de </w:t>
+            </w:r>
+            <w:proofErr w:type="spellStart"/>
+            <w:r>
+              <w:t>projectos</w:t>
+            </w:r>
+            <w:proofErr w:type="spellEnd"/>
+            <w:r>
+              <w:t xml:space="preserve"> e com poder de decisão.</w:t>
             </w:r>
           </w:p>
         </w:tc>
@@ -4586,8 +4895,13 @@
               </w:numPr>
             </w:pPr>
             <w:r>
-              <w:t>Atribuir um gestor financeiro aos projectos</w:t>
-            </w:r>
+              <w:t xml:space="preserve">Atribuir um gestor financeiro aos </w:t>
+            </w:r>
+            <w:proofErr w:type="spellStart"/>
+            <w:r>
+              <w:t>projectos</w:t>
+            </w:r>
+            <w:proofErr w:type="spellEnd"/>
           </w:p>
           <w:p>
             <w:pPr>
@@ -4598,8 +4912,13 @@
               </w:numPr>
             </w:pPr>
             <w:r>
-              <w:t>Avaliação dos projectos</w:t>
-            </w:r>
+              <w:t xml:space="preserve">Avaliação dos </w:t>
+            </w:r>
+            <w:proofErr w:type="spellStart"/>
+            <w:r>
+              <w:t>projectos</w:t>
+            </w:r>
+            <w:proofErr w:type="spellEnd"/>
           </w:p>
           <w:p>
             <w:pPr>
@@ -4653,8 +4972,13 @@
               <w:t xml:space="preserve">Despacho </w:t>
             </w:r>
             <w:r>
-              <w:t>de aceitação/recusa de financiamento ao projecto</w:t>
-            </w:r>
+              <w:t xml:space="preserve">de aceitação/recusa de financiamento ao </w:t>
+            </w:r>
+            <w:proofErr w:type="spellStart"/>
+            <w:r>
+              <w:t>projecto</w:t>
+            </w:r>
+            <w:proofErr w:type="spellEnd"/>
           </w:p>
         </w:tc>
       </w:tr>
@@ -4685,7 +5009,7 @@
       <w:pPr>
         <w:pStyle w:val="Ttulo1"/>
       </w:pPr>
-      <w:bookmarkStart w:id="18" w:name="_Toc375300867"/>
+      <w:bookmarkStart w:id="18" w:name="_Toc375304559"/>
       <w:r>
         <w:lastRenderedPageBreak/>
         <w:t>Descrição Geral</w:t>
@@ -4697,9 +5021,14 @@
       <w:pPr>
         <w:pStyle w:val="Ttulo2"/>
       </w:pPr>
-      <w:bookmarkStart w:id="19" w:name="_Toc375300868"/>
-      <w:r>
-        <w:t>Perspectiva do produto</w:t>
+      <w:bookmarkStart w:id="19" w:name="_Toc375304560"/>
+      <w:proofErr w:type="spellStart"/>
+      <w:r>
+        <w:t>Perspectiva</w:t>
+      </w:r>
+      <w:proofErr w:type="spellEnd"/>
+      <w:r>
+        <w:t xml:space="preserve"> do produto</w:t>
       </w:r>
       <w:bookmarkEnd w:id="19"/>
     </w:p>
@@ -4720,7 +5049,15 @@
         <w:t>desktop</w:t>
       </w:r>
       <w:r>
-        <w:t xml:space="preserve">, cliente de um serviço cujo servidor é acessível pelos terminais dos actores do sistema </w:t>
+        <w:t xml:space="preserve">, cliente de um serviço cujo servidor é acessível pelos terminais dos </w:t>
+      </w:r>
+      <w:proofErr w:type="spellStart"/>
+      <w:r>
+        <w:t>actores</w:t>
+      </w:r>
+      <w:proofErr w:type="spellEnd"/>
+      <w:r>
+        <w:t xml:space="preserve"> do sistema </w:t>
       </w:r>
       <w:r>
         <w:t>(</w:t>
@@ -4830,8 +5167,13 @@
       </w:fldSimple>
       <w:bookmarkEnd w:id="20"/>
       <w:r>
-        <w:t xml:space="preserve"> – Ambiente de trabalho dos actores</w:t>
-      </w:r>
+        <w:t xml:space="preserve"> – Ambiente de trabalho dos </w:t>
+      </w:r>
+      <w:proofErr w:type="spellStart"/>
+      <w:r>
+        <w:t>actores</w:t>
+      </w:r>
+      <w:proofErr w:type="spellEnd"/>
     </w:p>
     <w:p>
       <w:pPr>
@@ -4842,7 +5184,7 @@
       <w:pPr>
         <w:pStyle w:val="Ttulo2"/>
       </w:pPr>
-      <w:bookmarkStart w:id="21" w:name="_Toc375300869"/>
+      <w:bookmarkStart w:id="21" w:name="_Toc375304561"/>
       <w:r>
         <w:t>Funcionalidades</w:t>
       </w:r>
@@ -4867,14 +5209,19 @@
         <w:fldChar w:fldCharType="begin"/>
       </w:r>
       <w:r>
-        <w:instrText xml:space="preserve"> REF _Ref375254539 \h </w:instrText>
+        <w:instrText xml:space="preserve"> REF _Ref375254561 \h </w:instrText>
       </w:r>
       <w:r>
         <w:fldChar w:fldCharType="separate"/>
       </w:r>
       <w:r>
-        <w:t>Aceitação de candidatura</w:t>
-      </w:r>
+        <w:t xml:space="preserve">Abertura de </w:t>
+      </w:r>
+      <w:proofErr w:type="spellStart"/>
+      <w:r>
+        <w:t>projecto</w:t>
+      </w:r>
+      <w:proofErr w:type="spellEnd"/>
       <w:r>
         <w:fldChar w:fldCharType="end"/>
       </w:r>
@@ -4893,13 +5240,13 @@
         <w:fldChar w:fldCharType="begin"/>
       </w:r>
       <w:r>
-        <w:instrText xml:space="preserve"> REF _Ref375254561 \h </w:instrText>
+        <w:instrText xml:space="preserve"> REF _Ref375254564 \h </w:instrText>
       </w:r>
       <w:r>
         <w:fldChar w:fldCharType="separate"/>
       </w:r>
       <w:r>
-        <w:t>Abertura de projecto</w:t>
+        <w:t>Emissão de parecer técnico</w:t>
       </w:r>
       <w:r>
         <w:fldChar w:fldCharType="end"/>
@@ -4919,13 +5266,13 @@
         <w:fldChar w:fldCharType="begin"/>
       </w:r>
       <w:r>
-        <w:instrText xml:space="preserve"> REF _Ref375254564 \h </w:instrText>
+        <w:instrText xml:space="preserve"> REF _Ref375254565 \h </w:instrText>
       </w:r>
       <w:r>
         <w:fldChar w:fldCharType="separate"/>
       </w:r>
       <w:r>
-        <w:t>Emissão de parecer técnico</w:t>
+        <w:t>Emissão de despacho da comissão de financiamento</w:t>
       </w:r>
       <w:r>
         <w:fldChar w:fldCharType="end"/>
@@ -4945,14 +5292,19 @@
         <w:fldChar w:fldCharType="begin"/>
       </w:r>
       <w:r>
-        <w:instrText xml:space="preserve"> REF _Ref375254565 \h </w:instrText>
+        <w:instrText xml:space="preserve"> REF _Ref375254567 \h </w:instrText>
       </w:r>
       <w:r>
         <w:fldChar w:fldCharType="separate"/>
       </w:r>
       <w:r>
-        <w:t>Emissão de despacho da comissão de financiamento</w:t>
-      </w:r>
+        <w:t xml:space="preserve">Suspensão do </w:t>
+      </w:r>
+      <w:proofErr w:type="spellStart"/>
+      <w:r>
+        <w:t>projecto</w:t>
+      </w:r>
+      <w:proofErr w:type="spellEnd"/>
       <w:r>
         <w:fldChar w:fldCharType="end"/>
       </w:r>
@@ -4971,14 +5323,24 @@
         <w:fldChar w:fldCharType="begin"/>
       </w:r>
       <w:r>
-        <w:instrText xml:space="preserve"> REF _Ref375254567 \h </w:instrText>
+        <w:instrText xml:space="preserve"> REF _Ref375254569 \h </w:instrText>
       </w:r>
       <w:r>
         <w:fldChar w:fldCharType="separate"/>
       </w:r>
-      <w:r>
-        <w:t>Suspensão do projecto</w:t>
-      </w:r>
+      <w:proofErr w:type="spellStart"/>
+      <w:r>
+        <w:t>Reactivação</w:t>
+      </w:r>
+      <w:proofErr w:type="spellEnd"/>
+      <w:r>
+        <w:t xml:space="preserve"> do </w:t>
+      </w:r>
+      <w:proofErr w:type="spellStart"/>
+      <w:r>
+        <w:t>projecto</w:t>
+      </w:r>
+      <w:proofErr w:type="spellEnd"/>
       <w:r>
         <w:fldChar w:fldCharType="end"/>
       </w:r>
@@ -4997,13 +5359,13 @@
         <w:fldChar w:fldCharType="begin"/>
       </w:r>
       <w:r>
-        <w:instrText xml:space="preserve"> REF _Ref375254569 \h </w:instrText>
+        <w:instrText xml:space="preserve"> REF _Ref375254571 \h </w:instrText>
       </w:r>
       <w:r>
         <w:fldChar w:fldCharType="separate"/>
       </w:r>
       <w:r>
-        <w:t>Reactivação do projecto</w:t>
+        <w:t>Realização de pagamento</w:t>
       </w:r>
       <w:r>
         <w:fldChar w:fldCharType="end"/>
@@ -5023,14 +5385,19 @@
         <w:fldChar w:fldCharType="begin"/>
       </w:r>
       <w:r>
-        <w:instrText xml:space="preserve"> REF _Ref375254571 \h </w:instrText>
+        <w:instrText xml:space="preserve"> REF _Ref375254573 \h </w:instrText>
       </w:r>
       <w:r>
         <w:fldChar w:fldCharType="separate"/>
       </w:r>
       <w:r>
-        <w:t>Realização de pagamento</w:t>
-      </w:r>
+        <w:t xml:space="preserve">Alteração de dados de </w:t>
+      </w:r>
+      <w:proofErr w:type="spellStart"/>
+      <w:r>
+        <w:t>projecto</w:t>
+      </w:r>
+      <w:proofErr w:type="spellEnd"/>
       <w:r>
         <w:fldChar w:fldCharType="end"/>
       </w:r>
@@ -5049,14 +5416,19 @@
         <w:fldChar w:fldCharType="begin"/>
       </w:r>
       <w:r>
-        <w:instrText xml:space="preserve"> REF _Ref375254573 \h </w:instrText>
+        <w:instrText xml:space="preserve"> REF _Ref375257719 \h </w:instrText>
       </w:r>
       <w:r>
         <w:fldChar w:fldCharType="separate"/>
       </w:r>
       <w:r>
-        <w:t>Alteração de dados de projecto</w:t>
-      </w:r>
+        <w:t xml:space="preserve">Relatório de informação de </w:t>
+      </w:r>
+      <w:proofErr w:type="spellStart"/>
+      <w:r>
+        <w:t>projecto</w:t>
+      </w:r>
+      <w:proofErr w:type="spellEnd"/>
       <w:r>
         <w:fldChar w:fldCharType="end"/>
       </w:r>
@@ -5075,14 +5447,19 @@
         <w:fldChar w:fldCharType="begin"/>
       </w:r>
       <w:r>
-        <w:instrText xml:space="preserve"> REF _Ref375257719 \h </w:instrText>
+        <w:instrText xml:space="preserve"> REF _Ref375254576 \h </w:instrText>
       </w:r>
       <w:r>
         <w:fldChar w:fldCharType="separate"/>
       </w:r>
       <w:r>
-        <w:t>Relatório de informação de projecto</w:t>
-      </w:r>
+        <w:t xml:space="preserve">Relatório de pagamentos por </w:t>
+      </w:r>
+      <w:proofErr w:type="spellStart"/>
+      <w:r>
+        <w:t>projecto</w:t>
+      </w:r>
+      <w:proofErr w:type="spellEnd"/>
       <w:r>
         <w:fldChar w:fldCharType="end"/>
       </w:r>
@@ -5101,14 +5478,19 @@
         <w:fldChar w:fldCharType="begin"/>
       </w:r>
       <w:r>
-        <w:instrText xml:space="preserve"> REF _Ref375254576 \h </w:instrText>
+        <w:instrText xml:space="preserve"> REF _Ref375254578 \h </w:instrText>
       </w:r>
       <w:r>
         <w:fldChar w:fldCharType="separate"/>
       </w:r>
       <w:r>
-        <w:t>Relatório de pagamentos por projecto</w:t>
-      </w:r>
+        <w:t xml:space="preserve">Rejeição do </w:t>
+      </w:r>
+      <w:proofErr w:type="spellStart"/>
+      <w:r>
+        <w:t>projecto</w:t>
+      </w:r>
+      <w:proofErr w:type="spellEnd"/>
       <w:r>
         <w:fldChar w:fldCharType="end"/>
       </w:r>
@@ -5127,13 +5509,13 @@
         <w:fldChar w:fldCharType="begin"/>
       </w:r>
       <w:r>
-        <w:instrText xml:space="preserve"> REF _Ref375254578 \h </w:instrText>
+        <w:instrText xml:space="preserve"> REF _Ref375300841 \h </w:instrText>
       </w:r>
       <w:r>
         <w:fldChar w:fldCharType="separate"/>
       </w:r>
       <w:r>
-        <w:t>Rejeição do projecto</w:t>
+        <w:t>Pedido de reforço de pagamento</w:t>
       </w:r>
       <w:r>
         <w:fldChar w:fldCharType="end"/>
@@ -5153,47 +5535,37 @@
         <w:fldChar w:fldCharType="begin"/>
       </w:r>
       <w:r>
-        <w:instrText xml:space="preserve"> REF _Ref375300841 \h </w:instrText>
+        <w:instrText xml:space="preserve"> REF _Ref375300848 \h </w:instrText>
       </w:r>
       <w:r>
         <w:fldChar w:fldCharType="separate"/>
       </w:r>
       <w:r>
-        <w:t>Pedido de reforço de pagamento</w:t>
+        <w:t>Emissão de reforço de pagamento</w:t>
       </w:r>
       <w:r>
         <w:fldChar w:fldCharType="end"/>
       </w:r>
     </w:p>
     <w:p>
-      <w:pPr>
-        <w:pStyle w:val="PargrafodaLista"/>
-        <w:widowControl/>
-        <w:numPr>
-          <w:ilvl w:val="0"/>
-          <w:numId w:val="31"/>
-        </w:numPr>
-        <w:spacing w:after="200" w:line="276" w:lineRule="auto"/>
-      </w:pPr>
-      <w:r>
-        <w:fldChar w:fldCharType="begin"/>
-      </w:r>
-      <w:r>
-        <w:instrText xml:space="preserve"> REF _Ref375300848 \h </w:instrText>
-      </w:r>
-      <w:r>
-        <w:fldChar w:fldCharType="separate"/>
-      </w:r>
-      <w:r>
-        <w:t>Emissão de reforço de pagamento</w:t>
-      </w:r>
-      <w:r>
-        <w:fldChar w:fldCharType="end"/>
-      </w:r>
-    </w:p>
-    <w:p>
-      <w:r>
-        <w:t>Cada actor do sistema terá acesso apenas às funcionalidades para cumprir o seu papel em cada fase do projecto.</w:t>
+      <w:r>
+        <w:t xml:space="preserve">Cada </w:t>
+      </w:r>
+      <w:proofErr w:type="spellStart"/>
+      <w:r>
+        <w:t>actor</w:t>
+      </w:r>
+      <w:proofErr w:type="spellEnd"/>
+      <w:r>
+        <w:t xml:space="preserve"> do sistema terá acesso apenas às funcionalidades para cumprir o seu papel em cada fase do </w:t>
+      </w:r>
+      <w:proofErr w:type="spellStart"/>
+      <w:r>
+        <w:t>projecto</w:t>
+      </w:r>
+      <w:proofErr w:type="spellEnd"/>
+      <w:r>
+        <w:t>.</w:t>
       </w:r>
     </w:p>
     <w:p>
@@ -5205,9 +5577,8 @@
       <w:pPr>
         <w:pStyle w:val="Ttulo2"/>
       </w:pPr>
-      <w:bookmarkStart w:id="22" w:name="_Toc375300870"/>
-      <w:r>
-        <w:lastRenderedPageBreak/>
+      <w:bookmarkStart w:id="22" w:name="_Toc375304562"/>
+      <w:r>
         <w:t>Assunções e Dependências</w:t>
       </w:r>
       <w:bookmarkEnd w:id="22"/>
@@ -5228,7 +5599,15 @@
       <w:bookmarkStart w:id="23" w:name="_Toc436203402"/>
       <w:bookmarkStart w:id="24" w:name="_Toc452813596"/>
       <w:r>
-        <w:t>Cada actor tem acesso a um dispositivo com sistema operativo Windows ligado em rede;</w:t>
+        <w:t xml:space="preserve">Cada </w:t>
+      </w:r>
+      <w:proofErr w:type="spellStart"/>
+      <w:r>
+        <w:t>actor</w:t>
+      </w:r>
+      <w:proofErr w:type="spellEnd"/>
+      <w:r>
+        <w:t xml:space="preserve"> tem acesso a um dispositivo com sistema operativo Windows ligado em rede;</w:t>
       </w:r>
     </w:p>
     <w:p>
@@ -5242,6 +5621,7 @@
         <w:spacing w:after="200" w:line="240" w:lineRule="auto"/>
       </w:pPr>
       <w:r>
+        <w:lastRenderedPageBreak/>
         <w:t xml:space="preserve">A empresa XYZ tem pelo menos um servidor para execução do </w:t>
       </w:r>
       <w:r>
@@ -5251,7 +5631,15 @@
         <w:t xml:space="preserve"> de gestão</w:t>
       </w:r>
       <w:r>
-        <w:t xml:space="preserve"> do estado dos vários projectos;</w:t>
+        <w:t xml:space="preserve"> do estado dos vários </w:t>
+      </w:r>
+      <w:proofErr w:type="spellStart"/>
+      <w:r>
+        <w:t>projectos</w:t>
+      </w:r>
+      <w:proofErr w:type="spellEnd"/>
+      <w:r>
+        <w:t>;</w:t>
       </w:r>
     </w:p>
     <w:p>
@@ -5265,7 +5653,15 @@
         <w:spacing w:after="200" w:line="240" w:lineRule="auto"/>
       </w:pPr>
       <w:r>
-        <w:t>Os dados de projecto são visíveis por todos os utilizadores do sistema.</w:t>
+        <w:t xml:space="preserve">Os dados de </w:t>
+      </w:r>
+      <w:proofErr w:type="spellStart"/>
+      <w:r>
+        <w:t>projecto</w:t>
+      </w:r>
+      <w:proofErr w:type="spellEnd"/>
+      <w:r>
+        <w:t xml:space="preserve"> são visíveis por todos os utilizadores do sistema.</w:t>
       </w:r>
       <w:r>
         <w:t xml:space="preserve"> </w:t>
@@ -5279,7 +5675,7 @@
         <w:pStyle w:val="Ttulo1"/>
       </w:pPr>
       <w:bookmarkStart w:id="25" w:name="_Ref375254444"/>
-      <w:bookmarkStart w:id="26" w:name="_Toc375300871"/>
+      <w:bookmarkStart w:id="26" w:name="_Toc375304563"/>
       <w:bookmarkEnd w:id="23"/>
       <w:bookmarkEnd w:id="24"/>
       <w:r>
@@ -5293,226 +5689,385 @@
       <w:pPr>
         <w:pStyle w:val="Ttulo2"/>
       </w:pPr>
-      <w:bookmarkStart w:id="27" w:name="_Ref375254539"/>
-      <w:bookmarkStart w:id="28" w:name="_Toc375300872"/>
-      <w:r>
-        <w:t>Aceitação de candidatura</w:t>
+      <w:bookmarkStart w:id="27" w:name="_Ref375254561"/>
+      <w:bookmarkStart w:id="28" w:name="_Toc375304564"/>
+      <w:r>
+        <w:t xml:space="preserve">Abertura de </w:t>
+      </w:r>
+      <w:proofErr w:type="spellStart"/>
+      <w:r>
+        <w:t>projecto</w:t>
       </w:r>
       <w:bookmarkEnd w:id="27"/>
       <w:bookmarkEnd w:id="28"/>
-    </w:p>
-    <w:p>
-      <w:r>
-        <w:t>Após recepção da candidatura por parte do promotor é da responsabilidade do Técnico de Financiamento analisá-la e, caso se enquadre no âmbito do financiamento, abrir o projecto, caso contrário, arquivá-lo.</w:t>
+      <w:proofErr w:type="spellEnd"/>
+    </w:p>
+    <w:p>
+      <w:r>
+        <w:t xml:space="preserve">O </w:t>
+      </w:r>
+      <w:proofErr w:type="spellStart"/>
+      <w:r>
+        <w:t>projecto</w:t>
+      </w:r>
+      <w:proofErr w:type="spellEnd"/>
+      <w:r>
+        <w:t xml:space="preserve"> é aberto pelo Técnico de financiamento após aprovação da candidatura entregue pelo promotor. Após abertura o </w:t>
+      </w:r>
+      <w:proofErr w:type="spellStart"/>
+      <w:r>
+        <w:t>projecto</w:t>
+      </w:r>
+      <w:proofErr w:type="spellEnd"/>
+      <w:r>
+        <w:t xml:space="preserve"> fica pendente enquanto não existe despacho do mesmo por parte da Comissão de financiamento.</w:t>
       </w:r>
     </w:p>
     <w:p>
       <w:pPr>
         <w:pStyle w:val="Ttulo2"/>
       </w:pPr>
-      <w:bookmarkStart w:id="29" w:name="_Ref375254561"/>
-      <w:bookmarkStart w:id="30" w:name="_Toc375300873"/>
-      <w:r>
-        <w:t>Abertura de projecto</w:t>
+      <w:bookmarkStart w:id="29" w:name="_Ref375254564"/>
+      <w:bookmarkStart w:id="30" w:name="_Toc375304565"/>
+      <w:r>
+        <w:t>Emissão de parecer técnico</w:t>
       </w:r>
       <w:bookmarkEnd w:id="29"/>
       <w:bookmarkEnd w:id="30"/>
     </w:p>
     <w:p>
       <w:r>
-        <w:t>O projecto é aberto pelo Técnico de financiamento após aprovação da candidatura entregue pelo promotor. Após abertura o projecto fica pendente enquanto não existe despacho do mesmo por parte da Comissão de financiamento.</w:t>
+        <w:t>Os pareceres técnicos são emitidos pelo Gestor de financiamento a pedido da Comissão de financiamento. Estes contêm o parecer do gestor e qual a decisão que o gestor aconselha tomar (aprovação, rejeição ou, caso seja um Incentivo, transformação em bonificação).</w:t>
       </w:r>
     </w:p>
     <w:p>
       <w:pPr>
         <w:pStyle w:val="Ttulo2"/>
       </w:pPr>
-      <w:bookmarkStart w:id="31" w:name="_Ref375254564"/>
-      <w:bookmarkStart w:id="32" w:name="_Toc375300874"/>
-      <w:r>
-        <w:t>Emissão de parecer técnico</w:t>
+      <w:bookmarkStart w:id="31" w:name="_Ref375254565"/>
+      <w:bookmarkStart w:id="32" w:name="_Toc375304566"/>
+      <w:r>
+        <w:t>Emissão de despacho da comissão de financiamento</w:t>
       </w:r>
       <w:bookmarkEnd w:id="31"/>
       <w:bookmarkEnd w:id="32"/>
     </w:p>
     <w:p>
       <w:r>
-        <w:t>Os pareceres técnicos são emitidos pelo Gestor de financiamento a pedido da Comissão de financiamento. Estes contêm o parecer do gestor e qual a decisão que o gestor aconselha tomar (aprovação, rejeição ou, caso seja um Incentivo, transformação em bonificação).</w:t>
+        <w:t xml:space="preserve">Cada despacho é feito por um membro da comissão de financiamento após análise do </w:t>
+      </w:r>
+      <w:proofErr w:type="spellStart"/>
+      <w:r>
+        <w:t>projecto</w:t>
+      </w:r>
+      <w:proofErr w:type="spellEnd"/>
+      <w:r>
+        <w:t xml:space="preserve">, contendo o resultado da avaliação do </w:t>
+      </w:r>
+      <w:proofErr w:type="spellStart"/>
+      <w:r>
+        <w:t>projecto</w:t>
+      </w:r>
+      <w:proofErr w:type="spellEnd"/>
+      <w:r>
+        <w:t>, o custo elegível, montante de financiamento e prazo de execução.</w:t>
       </w:r>
     </w:p>
     <w:p>
       <w:pPr>
         <w:pStyle w:val="Ttulo2"/>
       </w:pPr>
-      <w:bookmarkStart w:id="33" w:name="_Ref375254565"/>
-      <w:bookmarkStart w:id="34" w:name="_Toc375300875"/>
-      <w:r>
-        <w:t>Emissão de despacho da comissão de financiamento</w:t>
+      <w:bookmarkStart w:id="33" w:name="_Ref375254567"/>
+      <w:bookmarkStart w:id="34" w:name="_Toc375304567"/>
+      <w:r>
+        <w:t xml:space="preserve">Suspensão do </w:t>
+      </w:r>
+      <w:proofErr w:type="spellStart"/>
+      <w:r>
+        <w:t>projecto</w:t>
       </w:r>
       <w:bookmarkEnd w:id="33"/>
       <w:bookmarkEnd w:id="34"/>
-    </w:p>
-    <w:p>
-      <w:r>
-        <w:t>Cada despacho é feito por um membro da comissão de financiamento após análise do projecto, contendo o resultado da avaliação do projecto, o custo elegível, montante de financiamento e prazo de execução.</w:t>
+      <w:proofErr w:type="spellEnd"/>
+    </w:p>
+    <w:p>
+      <w:r>
+        <w:t xml:space="preserve">Um </w:t>
+      </w:r>
+      <w:proofErr w:type="spellStart"/>
+      <w:r>
+        <w:t>projecto</w:t>
+      </w:r>
+      <w:proofErr w:type="spellEnd"/>
+      <w:r>
+        <w:t xml:space="preserve"> pode ser suspenso por qualquer um dos intervenientes no sistema (técnico, gestor e comissão de financiamento) em qualquer uma das fases do </w:t>
+      </w:r>
+      <w:proofErr w:type="spellStart"/>
+      <w:r>
+        <w:t>projecto</w:t>
+      </w:r>
+      <w:proofErr w:type="spellEnd"/>
+      <w:r>
+        <w:t>.</w:t>
+      </w:r>
+      <w:r>
+        <w:t xml:space="preserve"> Quando suspenso não se pode emitir pareceres técnicos, despachos ou pagamentos.</w:t>
       </w:r>
     </w:p>
     <w:p>
       <w:pPr>
         <w:pStyle w:val="Ttulo2"/>
       </w:pPr>
-      <w:bookmarkStart w:id="35" w:name="_Ref375254567"/>
-      <w:bookmarkStart w:id="36" w:name="_Toc375300876"/>
-      <w:r>
-        <w:t>Suspensão do projecto</w:t>
+      <w:bookmarkStart w:id="35" w:name="_Ref375254569"/>
+      <w:bookmarkStart w:id="36" w:name="_Toc375304568"/>
+      <w:proofErr w:type="spellStart"/>
+      <w:r>
+        <w:t>Reactivação</w:t>
+      </w:r>
+      <w:proofErr w:type="spellEnd"/>
+      <w:r>
+        <w:t xml:space="preserve"> do </w:t>
+      </w:r>
+      <w:proofErr w:type="spellStart"/>
+      <w:r>
+        <w:t>projecto</w:t>
       </w:r>
       <w:bookmarkEnd w:id="35"/>
       <w:bookmarkEnd w:id="36"/>
-    </w:p>
-    <w:p>
-      <w:r>
-        <w:t>Um projecto pode ser suspenso por qualquer um dos intervenientes no sistema (técnico, gestor e comissão de financiamento) em qualquer uma das fases do projecto.</w:t>
-      </w:r>
-      <w:r>
-        <w:t xml:space="preserve"> Quando suspenso não se pode emitir pareceres técnicos, despachos ou pagamentos.</w:t>
+      <w:proofErr w:type="spellEnd"/>
+    </w:p>
+    <w:p>
+      <w:r>
+        <w:t xml:space="preserve">Um </w:t>
+      </w:r>
+      <w:proofErr w:type="spellStart"/>
+      <w:r>
+        <w:t>projecto</w:t>
+      </w:r>
+      <w:proofErr w:type="spellEnd"/>
+      <w:r>
+        <w:t xml:space="preserve"> pode ser </w:t>
+      </w:r>
+      <w:proofErr w:type="spellStart"/>
+      <w:r>
+        <w:t>reactivado</w:t>
+      </w:r>
+      <w:proofErr w:type="spellEnd"/>
+      <w:r>
+        <w:t xml:space="preserve">/reenquadrado pelo Gestor ou Comissão de financiamento, após avaliação da alteração ao </w:t>
+      </w:r>
+      <w:proofErr w:type="spellStart"/>
+      <w:r>
+        <w:t>projecto</w:t>
+      </w:r>
+      <w:proofErr w:type="spellEnd"/>
+      <w:r>
+        <w:t xml:space="preserve"> feita pelo Promotor ou, em caso de suspensão, pelo utilizador que o suspendeu.</w:t>
       </w:r>
     </w:p>
     <w:p>
       <w:pPr>
         <w:pStyle w:val="Ttulo2"/>
       </w:pPr>
-      <w:bookmarkStart w:id="37" w:name="_Ref375254569"/>
-      <w:bookmarkStart w:id="38" w:name="_Toc375300877"/>
-      <w:r>
-        <w:t>Reactivação do projecto</w:t>
+      <w:bookmarkStart w:id="37" w:name="_Ref375254571"/>
+      <w:bookmarkStart w:id="38" w:name="_Toc375304569"/>
+      <w:r>
+        <w:t>Realização de pagamento</w:t>
       </w:r>
       <w:bookmarkEnd w:id="37"/>
       <w:bookmarkEnd w:id="38"/>
     </w:p>
     <w:p>
       <w:r>
-        <w:t>Um projecto pode ser reactivado/reenquadrado pelo Gestor ou Comissão de financiamento, após avaliação da alteração ao projecto feita pelo Promotor ou, em caso de suspensão, pelo utilizador que o suspendeu.</w:t>
+        <w:t>A realização de pagamento é feita pelo Gestor de financiamento.</w:t>
       </w:r>
     </w:p>
     <w:p>
       <w:pPr>
         <w:pStyle w:val="Ttulo2"/>
       </w:pPr>
-      <w:bookmarkStart w:id="39" w:name="_Ref375254571"/>
-      <w:bookmarkStart w:id="40" w:name="_Toc375300878"/>
-      <w:r>
-        <w:t>Realização de pagamento</w:t>
+      <w:bookmarkStart w:id="39" w:name="_Ref375254573"/>
+      <w:bookmarkStart w:id="40" w:name="_Toc375304570"/>
+      <w:r>
+        <w:t xml:space="preserve">Alteração de dados de </w:t>
+      </w:r>
+      <w:proofErr w:type="spellStart"/>
+      <w:r>
+        <w:t>projecto</w:t>
       </w:r>
       <w:bookmarkEnd w:id="39"/>
       <w:bookmarkEnd w:id="40"/>
-    </w:p>
-    <w:p>
-      <w:r>
-        <w:t>A realização de pagamento é feita pelo Gestor de financiamento.</w:t>
+      <w:proofErr w:type="spellEnd"/>
+    </w:p>
+    <w:p>
+      <w:r>
+        <w:t xml:space="preserve">A alteração de dados de </w:t>
+      </w:r>
+      <w:proofErr w:type="spellStart"/>
+      <w:r>
+        <w:t>projecto</w:t>
+      </w:r>
+      <w:proofErr w:type="spellEnd"/>
+      <w:r>
+        <w:t xml:space="preserve"> pode ser feita</w:t>
+      </w:r>
+      <w:bookmarkStart w:id="41" w:name="_Ref375254575"/>
+      <w:r>
+        <w:t xml:space="preserve"> pelo funcionário responsável pelo </w:t>
+      </w:r>
+      <w:proofErr w:type="spellStart"/>
+      <w:r>
+        <w:t>projecto</w:t>
+      </w:r>
+      <w:proofErr w:type="spellEnd"/>
+      <w:r>
+        <w:t xml:space="preserve"> no momento, desde que o </w:t>
+      </w:r>
+      <w:proofErr w:type="spellStart"/>
+      <w:r>
+        <w:t>projecto</w:t>
+      </w:r>
+      <w:proofErr w:type="spellEnd"/>
+      <w:r>
+        <w:t xml:space="preserve"> esteja em análise técnica ou à espera de despacho da Comissão de financiamento.</w:t>
       </w:r>
     </w:p>
     <w:p>
       <w:pPr>
         <w:pStyle w:val="Ttulo2"/>
       </w:pPr>
-      <w:bookmarkStart w:id="41" w:name="_Ref375254573"/>
-      <w:bookmarkStart w:id="42" w:name="_Toc375300879"/>
-      <w:r>
-        <w:t>Alteração de dados de projecto</w:t>
+      <w:bookmarkStart w:id="42" w:name="_Ref375257719"/>
+      <w:bookmarkStart w:id="43" w:name="_Toc375304571"/>
+      <w:r>
+        <w:t xml:space="preserve">Relatório de informação de </w:t>
+      </w:r>
+      <w:proofErr w:type="spellStart"/>
+      <w:r>
+        <w:t>projecto</w:t>
       </w:r>
       <w:bookmarkEnd w:id="41"/>
       <w:bookmarkEnd w:id="42"/>
-    </w:p>
-    <w:p>
-      <w:r>
-        <w:t>A alteração de dados de projecto pode ser feita</w:t>
-      </w:r>
-      <w:bookmarkStart w:id="43" w:name="_Ref375254575"/>
-      <w:r>
-        <w:t xml:space="preserve"> pelo funcionário responsável pelo projecto no momento, desde que o projecto esteja em análise técnica ou à espera de despacho da Comissão de financiamento.</w:t>
+      <w:bookmarkEnd w:id="43"/>
+      <w:proofErr w:type="spellEnd"/>
+    </w:p>
+    <w:p>
+      <w:r>
+        <w:t xml:space="preserve">É possível, a qualquer momento, ver todo o histórico (e.g. dados de </w:t>
+      </w:r>
+      <w:proofErr w:type="spellStart"/>
+      <w:r>
+        <w:t>projecto</w:t>
+      </w:r>
+      <w:proofErr w:type="spellEnd"/>
+      <w:r>
+        <w:t xml:space="preserve">, despachos) de um </w:t>
+      </w:r>
+      <w:proofErr w:type="spellStart"/>
+      <w:r>
+        <w:t>projecto</w:t>
+      </w:r>
+      <w:proofErr w:type="spellEnd"/>
+      <w:r>
+        <w:t xml:space="preserve"> pelos utilizadores do sistema.</w:t>
       </w:r>
     </w:p>
     <w:p>
       <w:pPr>
         <w:pStyle w:val="Ttulo2"/>
       </w:pPr>
-      <w:bookmarkStart w:id="44" w:name="_Ref375257719"/>
-      <w:bookmarkStart w:id="45" w:name="_Toc375300880"/>
-      <w:r>
-        <w:t>Relatório de informação de projecto</w:t>
-      </w:r>
-      <w:bookmarkEnd w:id="43"/>
+      <w:bookmarkStart w:id="44" w:name="_Ref375254576"/>
+      <w:bookmarkStart w:id="45" w:name="_Toc375304572"/>
+      <w:r>
+        <w:t xml:space="preserve">Relatório de pagamentos por </w:t>
+      </w:r>
+      <w:proofErr w:type="spellStart"/>
+      <w:r>
+        <w:t>projecto</w:t>
+      </w:r>
       <w:bookmarkEnd w:id="44"/>
       <w:bookmarkEnd w:id="45"/>
-    </w:p>
-    <w:p>
-      <w:r>
-        <w:t>É possível, a qualquer momento, ver todo o histórico (e.g. dados de projecto, despachos) de um projecto pelos utilizadores do sistema.</w:t>
+      <w:proofErr w:type="spellEnd"/>
+    </w:p>
+    <w:p>
+      <w:r>
+        <w:t xml:space="preserve">É possível, a qualquer momento, ver a lista de pagamentos de um </w:t>
+      </w:r>
+      <w:proofErr w:type="spellStart"/>
+      <w:r>
+        <w:t>projecto</w:t>
+      </w:r>
+      <w:proofErr w:type="spellEnd"/>
+      <w:r>
+        <w:t xml:space="preserve"> pelos utilizadores do sistema.</w:t>
       </w:r>
     </w:p>
     <w:p>
       <w:pPr>
         <w:pStyle w:val="Ttulo2"/>
       </w:pPr>
-      <w:bookmarkStart w:id="46" w:name="_Ref375254576"/>
-      <w:bookmarkStart w:id="47" w:name="_Toc375300881"/>
-      <w:r>
-        <w:lastRenderedPageBreak/>
-        <w:t>Relatório de pagamentos por projecto</w:t>
+      <w:bookmarkStart w:id="46" w:name="_Ref375254578"/>
+      <w:bookmarkStart w:id="47" w:name="_Toc375304573"/>
+      <w:r>
+        <w:t xml:space="preserve">Rejeição do </w:t>
+      </w:r>
+      <w:proofErr w:type="spellStart"/>
+      <w:r>
+        <w:t>projecto</w:t>
       </w:r>
       <w:bookmarkEnd w:id="46"/>
       <w:bookmarkEnd w:id="47"/>
-    </w:p>
-    <w:p>
-      <w:r>
-        <w:t>É possível, a qualquer momento, ver a lista de pagamentos de um projecto pelos utilizadores do sistema.</w:t>
+      <w:proofErr w:type="spellEnd"/>
+    </w:p>
+    <w:p>
+      <w:r>
+        <w:t xml:space="preserve">A comissão de financiamento pode rejeitar </w:t>
+      </w:r>
+      <w:proofErr w:type="spellStart"/>
+      <w:r>
+        <w:t>projectos</w:t>
+      </w:r>
+      <w:proofErr w:type="spellEnd"/>
+      <w:r>
+        <w:t>, fazendo com que estes nunca mais possam ser abertos.</w:t>
       </w:r>
     </w:p>
     <w:p>
       <w:pPr>
         <w:pStyle w:val="Ttulo2"/>
       </w:pPr>
-      <w:bookmarkStart w:id="48" w:name="_Ref375254578"/>
-      <w:bookmarkStart w:id="49" w:name="_Toc375300882"/>
-      <w:r>
-        <w:t>Rejeição do projecto</w:t>
+      <w:bookmarkStart w:id="48" w:name="_Ref375300841"/>
+      <w:bookmarkStart w:id="49" w:name="_Toc375304574"/>
+      <w:r>
+        <w:lastRenderedPageBreak/>
+        <w:t>Pedido de reforço de pagamento</w:t>
       </w:r>
       <w:bookmarkEnd w:id="48"/>
       <w:bookmarkEnd w:id="49"/>
     </w:p>
     <w:p>
       <w:r>
-        <w:t>A comissão de financiamento pode rejeitar projectos, fazendo com que estes nunca mais possam ser abertos.</w:t>
+        <w:t xml:space="preserve">Um promotor pode pedir (quem interage com o sistema é o técnico de financiamento) reforço de pagamento caso o </w:t>
+      </w:r>
+      <w:proofErr w:type="spellStart"/>
+      <w:r>
+        <w:t>projecto</w:t>
+      </w:r>
+      <w:proofErr w:type="spellEnd"/>
+      <w:r>
+        <w:t xml:space="preserve"> esteja em pagamento ou fechado, ficando o pedido à espera de despacho pela Comissão de financiamento.</w:t>
       </w:r>
     </w:p>
     <w:p>
       <w:pPr>
         <w:pStyle w:val="Ttulo2"/>
       </w:pPr>
-      <w:bookmarkStart w:id="50" w:name="_Ref375300841"/>
-      <w:bookmarkStart w:id="51" w:name="_Toc375300883"/>
-      <w:r>
-        <w:t>Pedido de reforço de pagamento</w:t>
+      <w:bookmarkStart w:id="50" w:name="_Ref375300848"/>
+      <w:bookmarkStart w:id="51" w:name="_Toc375304575"/>
+      <w:r>
+        <w:t>Emissão de reforço de pagamento</w:t>
       </w:r>
       <w:bookmarkEnd w:id="50"/>
       <w:bookmarkEnd w:id="51"/>
-    </w:p>
-    <w:p>
-      <w:r>
-        <w:t>Um promotor pode pedir (quem interage com o sistema é o técnico de financiamento) reforço de pagamento caso o projecto esteja em pagamento ou fechado, ficando o pedido à espera de despacho pela Comissão de financiamento.</w:t>
-      </w:r>
-    </w:p>
-    <w:p>
-      <w:pPr>
-        <w:pStyle w:val="Ttulo2"/>
-      </w:pPr>
-      <w:bookmarkStart w:id="52" w:name="_Ref375300848"/>
-      <w:bookmarkStart w:id="53" w:name="_Toc375300884"/>
-      <w:r>
-        <w:t>Emissão de reforço de pagamento</w:t>
-      </w:r>
-      <w:bookmarkEnd w:id="52"/>
-      <w:bookmarkEnd w:id="53"/>
     </w:p>
     <w:p>
       <w:r>
@@ -5608,11 +6163,26 @@
           <w:pPr>
             <w:jc w:val="center"/>
           </w:pPr>
-          <w:fldSimple w:instr=" DOCPROPERTY  Company  \* MERGEFORMAT ">
-            <w:r>
-              <w:t>ES-Grupo 3</w:t>
-            </w:r>
-          </w:fldSimple>
+          <w:r>
+            <w:fldChar w:fldCharType="begin"/>
+          </w:r>
+          <w:r>
+            <w:instrText xml:space="preserve"> DOCPROPERTY  Company  \* MERGEFORMAT </w:instrText>
+          </w:r>
+          <w:r>
+            <w:fldChar w:fldCharType="separate"/>
+          </w:r>
+          <w:proofErr w:type="spellStart"/>
+          <w:r>
+            <w:t>ES-Grupo</w:t>
+          </w:r>
+          <w:proofErr w:type="spellEnd"/>
+          <w:r>
+            <w:t xml:space="preserve"> 3</w:t>
+          </w:r>
+          <w:r>
+            <w:fldChar w:fldCharType="end"/>
+          </w:r>
           <w:r>
             <w:t xml:space="preserve">, </w:t>
           </w:r>
@@ -5740,16 +6310,36 @@
         <w:sz w:val="36"/>
       </w:rPr>
     </w:pPr>
-    <w:fldSimple w:instr=" DOCPROPERTY &quot;Company&quot;  \* MERGEFORMAT ">
-      <w:r>
-        <w:rPr>
-          <w:rFonts w:ascii="Arial" w:hAnsi="Arial"/>
-          <w:b/>
-          <w:sz w:val="36"/>
-        </w:rPr>
-        <w:t>ES-Grupo 3</w:t>
-      </w:r>
-    </w:fldSimple>
+    <w:r>
+      <w:fldChar w:fldCharType="begin"/>
+    </w:r>
+    <w:r>
+      <w:instrText xml:space="preserve"> DOCPROPERTY "Company"  \* MERGEFORMAT </w:instrText>
+    </w:r>
+    <w:r>
+      <w:fldChar w:fldCharType="separate"/>
+    </w:r>
+    <w:proofErr w:type="spellStart"/>
+    <w:r>
+      <w:rPr>
+        <w:rFonts w:ascii="Arial" w:hAnsi="Arial"/>
+        <w:b/>
+        <w:sz w:val="36"/>
+      </w:rPr>
+      <w:t>ES-Grupo</w:t>
+    </w:r>
+    <w:proofErr w:type="spellEnd"/>
+    <w:r>
+      <w:rPr>
+        <w:rFonts w:ascii="Arial" w:hAnsi="Arial"/>
+        <w:b/>
+        <w:sz w:val="36"/>
+      </w:rPr>
+      <w:t xml:space="preserve"> 3</w:t>
+    </w:r>
+    <w:r>
+      <w:fldChar w:fldCharType="end"/>
+    </w:r>
   </w:p>
   <w:p>
     <w:pPr>
@@ -5800,7 +6390,21 @@
             <w:rPr>
               <w:b/>
             </w:rPr>
-            <w:t>Sistema de Gestão de Projectos de Financiamento</w:t>
+            <w:t xml:space="preserve">Sistema de Gestão de </w:t>
+          </w:r>
+          <w:proofErr w:type="spellStart"/>
+          <w:r>
+            <w:rPr>
+              <w:b/>
+            </w:rPr>
+            <w:t>Projectos</w:t>
+          </w:r>
+          <w:proofErr w:type="spellEnd"/>
+          <w:r>
+            <w:rPr>
+              <w:b/>
+            </w:rPr>
+            <w:t xml:space="preserve"> de Financiamento</w:t>
           </w:r>
         </w:p>
       </w:tc>
@@ -5817,7 +6421,15 @@
             <w:ind w:right="68"/>
           </w:pPr>
           <w:r>
-            <w:t xml:space="preserve">  Versão:           1.0</w:t>
+            <w:t xml:space="preserve">  Versão</w:t>
+          </w:r>
+          <w:proofErr w:type="gramStart"/>
+          <w:r>
+            <w:t>:           1.</w:t>
+          </w:r>
+          <w:proofErr w:type="gramEnd"/>
+          <w:r>
+            <w:t>0</w:t>
           </w:r>
         </w:p>
       </w:tc>
@@ -5847,8 +6459,13 @@
         </w:tcPr>
         <w:p>
           <w:r>
-            <w:t xml:space="preserve">  Data:  20</w:t>
+            <w:t xml:space="preserve">  Data</w:t>
           </w:r>
+          <w:proofErr w:type="gramStart"/>
+          <w:r>
+            <w:t>:  20</w:t>
+          </w:r>
+          <w:proofErr w:type="gramEnd"/>
           <w:r>
             <w:t>/</w:t>
           </w:r>
@@ -8908,7 +9525,7 @@
 </file>
 
 <file path=customXml/itemProps1.xml><?xml version="1.0" encoding="utf-8"?>
-<ds:datastoreItem xmlns:ds="http://schemas.openxmlformats.org/officeDocument/2006/customXml" ds:itemID="{325AE038-C648-4E25-AE43-EC288808A611}">
+<ds:datastoreItem xmlns:ds="http://schemas.openxmlformats.org/officeDocument/2006/customXml" ds:itemID="{A94C330C-3262-4198-BB9A-25311762B1FF}">
   <ds:schemaRefs>
     <ds:schemaRef ds:uri="http://schemas.openxmlformats.org/officeDocument/2006/bibliography"/>
   </ds:schemaRefs>

</xml_diff>

<commit_message>
Indexes update and architecture doc creation
</commit_message>
<xml_diff>
--- a/docs/SGPF-Visão.docx
+++ b/docs/SGPF-Visão.docx
@@ -503,7 +503,7 @@
         <w:rPr>
           <w:noProof/>
         </w:rPr>
-        <w:instrText xml:space="preserve"> PAGEREF _Toc375304546 \h </w:instrText>
+        <w:instrText xml:space="preserve"> PAGEREF _Toc375317050 \h </w:instrText>
       </w:r>
       <w:r>
         <w:rPr>
@@ -581,7 +581,7 @@
         <w:rPr>
           <w:noProof/>
         </w:rPr>
-        <w:instrText xml:space="preserve"> PAGEREF _Toc375304547 \h </w:instrText>
+        <w:instrText xml:space="preserve"> PAGEREF _Toc375317051 \h </w:instrText>
       </w:r>
       <w:r>
         <w:rPr>
@@ -659,7 +659,7 @@
         <w:rPr>
           <w:noProof/>
         </w:rPr>
-        <w:instrText xml:space="preserve"> PAGEREF _Toc375304548 \h </w:instrText>
+        <w:instrText xml:space="preserve"> PAGEREF _Toc375317052 \h </w:instrText>
       </w:r>
       <w:r>
         <w:rPr>
@@ -737,7 +737,7 @@
         <w:rPr>
           <w:noProof/>
         </w:rPr>
-        <w:instrText xml:space="preserve"> PAGEREF _Toc375304549 \h </w:instrText>
+        <w:instrText xml:space="preserve"> PAGEREF _Toc375317053 \h </w:instrText>
       </w:r>
       <w:r>
         <w:rPr>
@@ -815,7 +815,7 @@
         <w:rPr>
           <w:noProof/>
         </w:rPr>
-        <w:instrText xml:space="preserve"> PAGEREF _Toc375304550 \h </w:instrText>
+        <w:instrText xml:space="preserve"> PAGEREF _Toc375317054 \h </w:instrText>
       </w:r>
       <w:r>
         <w:rPr>
@@ -893,7 +893,7 @@
         <w:rPr>
           <w:noProof/>
         </w:rPr>
-        <w:instrText xml:space="preserve"> PAGEREF _Toc375304551 \h </w:instrText>
+        <w:instrText xml:space="preserve"> PAGEREF _Toc375317055 \h </w:instrText>
       </w:r>
       <w:r>
         <w:rPr>
@@ -971,7 +971,7 @@
         <w:rPr>
           <w:noProof/>
         </w:rPr>
-        <w:instrText xml:space="preserve"> PAGEREF _Toc375304552 \h </w:instrText>
+        <w:instrText xml:space="preserve"> PAGEREF _Toc375317056 \h </w:instrText>
       </w:r>
       <w:r>
         <w:rPr>
@@ -1049,7 +1049,7 @@
         <w:rPr>
           <w:noProof/>
         </w:rPr>
-        <w:instrText xml:space="preserve"> PAGEREF _Toc375304553 \h </w:instrText>
+        <w:instrText xml:space="preserve"> PAGEREF _Toc375317057 \h </w:instrText>
       </w:r>
       <w:r>
         <w:rPr>
@@ -1127,7 +1127,7 @@
         <w:rPr>
           <w:noProof/>
         </w:rPr>
-        <w:instrText xml:space="preserve"> PAGEREF _Toc375304554 \h </w:instrText>
+        <w:instrText xml:space="preserve"> PAGEREF _Toc375317058 \h </w:instrText>
       </w:r>
       <w:r>
         <w:rPr>
@@ -1205,7 +1205,7 @@
         <w:rPr>
           <w:noProof/>
         </w:rPr>
-        <w:instrText xml:space="preserve"> PAGEREF _Toc375304555 \h </w:instrText>
+        <w:instrText xml:space="preserve"> PAGEREF _Toc375317059 \h </w:instrText>
       </w:r>
       <w:r>
         <w:rPr>
@@ -1280,7 +1280,7 @@
         <w:rPr>
           <w:noProof/>
         </w:rPr>
-        <w:instrText xml:space="preserve"> PAGEREF _Toc375304556 \h </w:instrText>
+        <w:instrText xml:space="preserve"> PAGEREF _Toc375317060 \h </w:instrText>
       </w:r>
       <w:r>
         <w:rPr>
@@ -1355,7 +1355,7 @@
         <w:rPr>
           <w:noProof/>
         </w:rPr>
-        <w:instrText xml:space="preserve"> PAGEREF _Toc375304557 \h </w:instrText>
+        <w:instrText xml:space="preserve"> PAGEREF _Toc375317061 \h </w:instrText>
       </w:r>
       <w:r>
         <w:rPr>
@@ -1430,7 +1430,7 @@
         <w:rPr>
           <w:noProof/>
         </w:rPr>
-        <w:instrText xml:space="preserve"> PAGEREF _Toc375304558 \h </w:instrText>
+        <w:instrText xml:space="preserve"> PAGEREF _Toc375317062 \h </w:instrText>
       </w:r>
       <w:r>
         <w:rPr>
@@ -1508,7 +1508,7 @@
         <w:rPr>
           <w:noProof/>
         </w:rPr>
-        <w:instrText xml:space="preserve"> PAGEREF _Toc375304559 \h </w:instrText>
+        <w:instrText xml:space="preserve"> PAGEREF _Toc375317063 \h </w:instrText>
       </w:r>
       <w:r>
         <w:rPr>
@@ -1586,7 +1586,7 @@
         <w:rPr>
           <w:noProof/>
         </w:rPr>
-        <w:instrText xml:space="preserve"> PAGEREF _Toc375304560 \h </w:instrText>
+        <w:instrText xml:space="preserve"> PAGEREF _Toc375317064 \h </w:instrText>
       </w:r>
       <w:r>
         <w:rPr>
@@ -1664,7 +1664,7 @@
         <w:rPr>
           <w:noProof/>
         </w:rPr>
-        <w:instrText xml:space="preserve"> PAGEREF _Toc375304561 \h </w:instrText>
+        <w:instrText xml:space="preserve"> PAGEREF _Toc375317065 \h </w:instrText>
       </w:r>
       <w:r>
         <w:rPr>
@@ -1742,7 +1742,7 @@
         <w:rPr>
           <w:noProof/>
         </w:rPr>
-        <w:instrText xml:space="preserve"> PAGEREF _Toc375304562 \h </w:instrText>
+        <w:instrText xml:space="preserve"> PAGEREF _Toc375317066 \h </w:instrText>
       </w:r>
       <w:r>
         <w:rPr>
@@ -1820,7 +1820,7 @@
         <w:rPr>
           <w:noProof/>
         </w:rPr>
-        <w:instrText xml:space="preserve"> PAGEREF _Toc375304563 \h </w:instrText>
+        <w:instrText xml:space="preserve"> PAGEREF _Toc375317067 \h </w:instrText>
       </w:r>
       <w:r>
         <w:rPr>
@@ -1898,7 +1898,7 @@
         <w:rPr>
           <w:noProof/>
         </w:rPr>
-        <w:instrText xml:space="preserve"> PAGEREF _Toc375304564 \h </w:instrText>
+        <w:instrText xml:space="preserve"> PAGEREF _Toc375317068 \h </w:instrText>
       </w:r>
       <w:r>
         <w:rPr>
@@ -1976,7 +1976,7 @@
         <w:rPr>
           <w:noProof/>
         </w:rPr>
-        <w:instrText xml:space="preserve"> PAGEREF _Toc375304565 \h </w:instrText>
+        <w:instrText xml:space="preserve"> PAGEREF _Toc375317069 \h </w:instrText>
       </w:r>
       <w:r>
         <w:rPr>
@@ -2054,7 +2054,7 @@
         <w:rPr>
           <w:noProof/>
         </w:rPr>
-        <w:instrText xml:space="preserve"> PAGEREF _Toc375304566 \h </w:instrText>
+        <w:instrText xml:space="preserve"> PAGEREF _Toc375317070 \h </w:instrText>
       </w:r>
       <w:r>
         <w:rPr>
@@ -2132,7 +2132,7 @@
         <w:rPr>
           <w:noProof/>
         </w:rPr>
-        <w:instrText xml:space="preserve"> PAGEREF _Toc375304567 \h </w:instrText>
+        <w:instrText xml:space="preserve"> PAGEREF _Toc375317071 \h </w:instrText>
       </w:r>
       <w:r>
         <w:rPr>
@@ -2210,7 +2210,7 @@
         <w:rPr>
           <w:noProof/>
         </w:rPr>
-        <w:instrText xml:space="preserve"> PAGEREF _Toc375304568 \h </w:instrText>
+        <w:instrText xml:space="preserve"> PAGEREF _Toc375317072 \h </w:instrText>
       </w:r>
       <w:r>
         <w:rPr>
@@ -2288,7 +2288,7 @@
         <w:rPr>
           <w:noProof/>
         </w:rPr>
-        <w:instrText xml:space="preserve"> PAGEREF _Toc375304569 \h </w:instrText>
+        <w:instrText xml:space="preserve"> PAGEREF _Toc375317073 \h </w:instrText>
       </w:r>
       <w:r>
         <w:rPr>
@@ -2366,7 +2366,7 @@
         <w:rPr>
           <w:noProof/>
         </w:rPr>
-        <w:instrText xml:space="preserve"> PAGEREF _Toc375304570 \h </w:instrText>
+        <w:instrText xml:space="preserve"> PAGEREF _Toc375317074 \h </w:instrText>
       </w:r>
       <w:r>
         <w:rPr>
@@ -2444,7 +2444,7 @@
         <w:rPr>
           <w:noProof/>
         </w:rPr>
-        <w:instrText xml:space="preserve"> PAGEREF _Toc375304571 \h </w:instrText>
+        <w:instrText xml:space="preserve"> PAGEREF _Toc375317075 \h </w:instrText>
       </w:r>
       <w:r>
         <w:rPr>
@@ -2522,7 +2522,7 @@
         <w:rPr>
           <w:noProof/>
         </w:rPr>
-        <w:instrText xml:space="preserve"> PAGEREF _Toc375304572 \h </w:instrText>
+        <w:instrText xml:space="preserve"> PAGEREF _Toc375317076 \h </w:instrText>
       </w:r>
       <w:r>
         <w:rPr>
@@ -2600,7 +2600,7 @@
         <w:rPr>
           <w:noProof/>
         </w:rPr>
-        <w:instrText xml:space="preserve"> PAGEREF _Toc375304573 \h </w:instrText>
+        <w:instrText xml:space="preserve"> PAGEREF _Toc375317077 \h </w:instrText>
       </w:r>
       <w:r>
         <w:rPr>
@@ -2678,7 +2678,7 @@
         <w:rPr>
           <w:noProof/>
         </w:rPr>
-        <w:instrText xml:space="preserve"> PAGEREF _Toc375304574 \h </w:instrText>
+        <w:instrText xml:space="preserve"> PAGEREF _Toc375317078 \h </w:instrText>
       </w:r>
       <w:r>
         <w:rPr>
@@ -2756,7 +2756,7 @@
         <w:rPr>
           <w:noProof/>
         </w:rPr>
-        <w:instrText xml:space="preserve"> PAGEREF _Toc375304575 \h </w:instrText>
+        <w:instrText xml:space="preserve"> PAGEREF _Toc375317079 \h </w:instrText>
       </w:r>
       <w:r>
         <w:rPr>
@@ -2805,7 +2805,7 @@
       </w:pPr>
       <w:bookmarkStart w:id="0" w:name="_Toc436203377"/>
       <w:bookmarkStart w:id="1" w:name="_Toc452813577"/>
-      <w:bookmarkStart w:id="2" w:name="_Toc375304546"/>
+      <w:bookmarkStart w:id="2" w:name="_Toc375317050"/>
       <w:r>
         <w:t>Introdução</w:t>
       </w:r>
@@ -2897,7 +2897,7 @@
       <w:pPr>
         <w:pStyle w:val="Ttulo2"/>
       </w:pPr>
-      <w:bookmarkStart w:id="3" w:name="_Toc375304547"/>
+      <w:bookmarkStart w:id="3" w:name="_Toc375317051"/>
       <w:proofErr w:type="spellStart"/>
       <w:r>
         <w:t>Objectivo</w:t>
@@ -2947,7 +2947,7 @@
       <w:pPr>
         <w:pStyle w:val="Ttulo2"/>
       </w:pPr>
-      <w:bookmarkStart w:id="4" w:name="_Toc375304548"/>
+      <w:bookmarkStart w:id="4" w:name="_Toc375317052"/>
       <w:r>
         <w:t>Âmbito</w:t>
       </w:r>
@@ -2994,7 +2994,7 @@
       <w:pPr>
         <w:pStyle w:val="Ttulo2"/>
       </w:pPr>
-      <w:bookmarkStart w:id="5" w:name="_Toc375304549"/>
+      <w:bookmarkStart w:id="5" w:name="_Toc375317053"/>
       <w:r>
         <w:t>Organização</w:t>
       </w:r>
@@ -3148,7 +3148,7 @@
       <w:pPr>
         <w:pStyle w:val="Ttulo1"/>
       </w:pPr>
-      <w:bookmarkStart w:id="6" w:name="_Toc375304550"/>
+      <w:bookmarkStart w:id="6" w:name="_Toc375317054"/>
       <w:bookmarkEnd w:id="0"/>
       <w:bookmarkEnd w:id="1"/>
       <w:r>
@@ -3164,7 +3164,7 @@
       <w:pPr>
         <w:pStyle w:val="Ttulo2"/>
       </w:pPr>
-      <w:bookmarkStart w:id="7" w:name="_Toc375304551"/>
+      <w:bookmarkStart w:id="7" w:name="_Toc375317055"/>
       <w:r>
         <w:t>Descrição do problema</w:t>
       </w:r>
@@ -3418,7 +3418,7 @@
         <w:pStyle w:val="Ttulo2"/>
       </w:pPr>
       <w:bookmarkStart w:id="8" w:name="_Toc283561624"/>
-      <w:bookmarkStart w:id="9" w:name="_Toc375304552"/>
+      <w:bookmarkStart w:id="9" w:name="_Toc375317056"/>
       <w:r>
         <w:t>Posicionamento do Produto</w:t>
       </w:r>
@@ -3723,7 +3723,7 @@
         <w:pStyle w:val="Ttulo1"/>
       </w:pPr>
       <w:bookmarkStart w:id="10" w:name="_Toc436203381"/>
-      <w:bookmarkStart w:id="11" w:name="_Toc375304553"/>
+      <w:bookmarkStart w:id="11" w:name="_Toc375317057"/>
       <w:r>
         <w:t>Descrição dos participantes</w:t>
       </w:r>
@@ -3741,7 +3741,7 @@
       <w:pPr>
         <w:pStyle w:val="Ttulo2"/>
       </w:pPr>
-      <w:bookmarkStart w:id="12" w:name="_Toc375304554"/>
+      <w:bookmarkStart w:id="12" w:name="_Toc375317058"/>
       <w:r>
         <w:t>Resumo de utilizadores</w:t>
       </w:r>
@@ -4098,7 +4098,7 @@
         <w:pStyle w:val="Ttulo2"/>
         <w:widowControl/>
       </w:pPr>
-      <w:bookmarkStart w:id="13" w:name="_Toc375304555"/>
+      <w:bookmarkStart w:id="13" w:name="_Toc375317059"/>
       <w:r>
         <w:t>Perfil de utilizadores</w:t>
       </w:r>
@@ -4142,7 +4142,7 @@
       <w:pPr>
         <w:pStyle w:val="Ttulo3"/>
       </w:pPr>
-      <w:bookmarkStart w:id="14" w:name="_Toc375304556"/>
+      <w:bookmarkStart w:id="14" w:name="_Toc375317060"/>
       <w:r>
         <w:lastRenderedPageBreak/>
         <w:t>Técnico de financiamento</w:t>
@@ -4480,7 +4480,7 @@
       <w:pPr>
         <w:pStyle w:val="Ttulo3"/>
       </w:pPr>
-      <w:bookmarkStart w:id="15" w:name="_Toc375304557"/>
+      <w:bookmarkStart w:id="15" w:name="_Toc375317061"/>
       <w:r>
         <w:t>Gestor financeiro</w:t>
       </w:r>
@@ -4725,7 +4725,7 @@
       <w:pPr>
         <w:pStyle w:val="Ttulo3"/>
       </w:pPr>
-      <w:bookmarkStart w:id="16" w:name="_Toc375304558"/>
+      <w:bookmarkStart w:id="16" w:name="_Toc375317062"/>
       <w:r>
         <w:t>Membro da comissão de financiamento</w:t>
       </w:r>
@@ -5009,7 +5009,7 @@
       <w:pPr>
         <w:pStyle w:val="Ttulo1"/>
       </w:pPr>
-      <w:bookmarkStart w:id="18" w:name="_Toc375304559"/>
+      <w:bookmarkStart w:id="18" w:name="_Toc375317063"/>
       <w:r>
         <w:lastRenderedPageBreak/>
         <w:t>Descrição Geral</w:t>
@@ -5021,7 +5021,7 @@
       <w:pPr>
         <w:pStyle w:val="Ttulo2"/>
       </w:pPr>
-      <w:bookmarkStart w:id="19" w:name="_Toc375304560"/>
+      <w:bookmarkStart w:id="19" w:name="_Toc375317064"/>
       <w:proofErr w:type="spellStart"/>
       <w:r>
         <w:t>Perspectiva</w:t>
@@ -5184,7 +5184,7 @@
       <w:pPr>
         <w:pStyle w:val="Ttulo2"/>
       </w:pPr>
-      <w:bookmarkStart w:id="21" w:name="_Toc375304561"/>
+      <w:bookmarkStart w:id="21" w:name="_Toc375317065"/>
       <w:r>
         <w:t>Funcionalidades</w:t>
       </w:r>
@@ -5577,7 +5577,7 @@
       <w:pPr>
         <w:pStyle w:val="Ttulo2"/>
       </w:pPr>
-      <w:bookmarkStart w:id="22" w:name="_Toc375304562"/>
+      <w:bookmarkStart w:id="22" w:name="_Toc375317066"/>
       <w:r>
         <w:t>Assunções e Dependências</w:t>
       </w:r>
@@ -5675,7 +5675,7 @@
         <w:pStyle w:val="Ttulo1"/>
       </w:pPr>
       <w:bookmarkStart w:id="25" w:name="_Ref375254444"/>
-      <w:bookmarkStart w:id="26" w:name="_Toc375304563"/>
+      <w:bookmarkStart w:id="26" w:name="_Toc375317067"/>
       <w:bookmarkEnd w:id="23"/>
       <w:bookmarkEnd w:id="24"/>
       <w:r>
@@ -5690,7 +5690,7 @@
         <w:pStyle w:val="Ttulo2"/>
       </w:pPr>
       <w:bookmarkStart w:id="27" w:name="_Ref375254561"/>
-      <w:bookmarkStart w:id="28" w:name="_Toc375304564"/>
+      <w:bookmarkStart w:id="28" w:name="_Toc375317068"/>
       <w:r>
         <w:t xml:space="preserve">Abertura de </w:t>
       </w:r>
@@ -5728,7 +5728,7 @@
         <w:pStyle w:val="Ttulo2"/>
       </w:pPr>
       <w:bookmarkStart w:id="29" w:name="_Ref375254564"/>
-      <w:bookmarkStart w:id="30" w:name="_Toc375304565"/>
+      <w:bookmarkStart w:id="30" w:name="_Toc375317069"/>
       <w:r>
         <w:t>Emissão de parecer técnico</w:t>
       </w:r>
@@ -5745,7 +5745,7 @@
         <w:pStyle w:val="Ttulo2"/>
       </w:pPr>
       <w:bookmarkStart w:id="31" w:name="_Ref375254565"/>
-      <w:bookmarkStart w:id="32" w:name="_Toc375304566"/>
+      <w:bookmarkStart w:id="32" w:name="_Toc375317070"/>
       <w:r>
         <w:t>Emissão de despacho da comissão de financiamento</w:t>
       </w:r>
@@ -5778,7 +5778,7 @@
         <w:pStyle w:val="Ttulo2"/>
       </w:pPr>
       <w:bookmarkStart w:id="33" w:name="_Ref375254567"/>
-      <w:bookmarkStart w:id="34" w:name="_Toc375304567"/>
+      <w:bookmarkStart w:id="34" w:name="_Toc375317071"/>
       <w:r>
         <w:t xml:space="preserve">Suspensão do </w:t>
       </w:r>
@@ -5819,7 +5819,7 @@
         <w:pStyle w:val="Ttulo2"/>
       </w:pPr>
       <w:bookmarkStart w:id="35" w:name="_Ref375254569"/>
-      <w:bookmarkStart w:id="36" w:name="_Toc375304568"/>
+      <w:bookmarkStart w:id="36" w:name="_Toc375317072"/>
       <w:proofErr w:type="spellStart"/>
       <w:r>
         <w:t>Reactivação</w:t>
@@ -5870,7 +5870,7 @@
         <w:pStyle w:val="Ttulo2"/>
       </w:pPr>
       <w:bookmarkStart w:id="37" w:name="_Ref375254571"/>
-      <w:bookmarkStart w:id="38" w:name="_Toc375304569"/>
+      <w:bookmarkStart w:id="38" w:name="_Toc375317073"/>
       <w:r>
         <w:t>Realização de pagamento</w:t>
       </w:r>
@@ -5887,7 +5887,7 @@
         <w:pStyle w:val="Ttulo2"/>
       </w:pPr>
       <w:bookmarkStart w:id="39" w:name="_Ref375254573"/>
-      <w:bookmarkStart w:id="40" w:name="_Toc375304570"/>
+      <w:bookmarkStart w:id="40" w:name="_Toc375317074"/>
       <w:r>
         <w:t xml:space="preserve">Alteração de dados de </w:t>
       </w:r>
@@ -5937,7 +5937,7 @@
         <w:pStyle w:val="Ttulo2"/>
       </w:pPr>
       <w:bookmarkStart w:id="42" w:name="_Ref375257719"/>
-      <w:bookmarkStart w:id="43" w:name="_Toc375304571"/>
+      <w:bookmarkStart w:id="43" w:name="_Toc375317075"/>
       <w:r>
         <w:t xml:space="preserve">Relatório de informação de </w:t>
       </w:r>
@@ -5976,7 +5976,7 @@
         <w:pStyle w:val="Ttulo2"/>
       </w:pPr>
       <w:bookmarkStart w:id="44" w:name="_Ref375254576"/>
-      <w:bookmarkStart w:id="45" w:name="_Toc375304572"/>
+      <w:bookmarkStart w:id="45" w:name="_Toc375317076"/>
       <w:r>
         <w:t xml:space="preserve">Relatório de pagamentos por </w:t>
       </w:r>
@@ -6006,7 +6006,7 @@
         <w:pStyle w:val="Ttulo2"/>
       </w:pPr>
       <w:bookmarkStart w:id="46" w:name="_Ref375254578"/>
-      <w:bookmarkStart w:id="47" w:name="_Toc375304573"/>
+      <w:bookmarkStart w:id="47" w:name="_Toc375317077"/>
       <w:r>
         <w:t xml:space="preserve">Rejeição do </w:t>
       </w:r>
@@ -6036,7 +6036,7 @@
         <w:pStyle w:val="Ttulo2"/>
       </w:pPr>
       <w:bookmarkStart w:id="48" w:name="_Ref375300841"/>
-      <w:bookmarkStart w:id="49" w:name="_Toc375304574"/>
+      <w:bookmarkStart w:id="49" w:name="_Toc375317078"/>
       <w:r>
         <w:lastRenderedPageBreak/>
         <w:t>Pedido de reforço de pagamento</w:t>
@@ -6062,7 +6062,7 @@
         <w:pStyle w:val="Ttulo2"/>
       </w:pPr>
       <w:bookmarkStart w:id="50" w:name="_Ref375300848"/>
-      <w:bookmarkStart w:id="51" w:name="_Toc375304575"/>
+      <w:bookmarkStart w:id="51" w:name="_Toc375317079"/>
       <w:r>
         <w:t>Emissão de reforço de pagamento</w:t>
       </w:r>
@@ -9525,7 +9525,7 @@
 </file>
 
 <file path=customXml/itemProps1.xml><?xml version="1.0" encoding="utf-8"?>
-<ds:datastoreItem xmlns:ds="http://schemas.openxmlformats.org/officeDocument/2006/customXml" ds:itemID="{A94C330C-3262-4198-BB9A-25311762B1FF}">
+<ds:datastoreItem xmlns:ds="http://schemas.openxmlformats.org/officeDocument/2006/customXml" ds:itemID="{13E6B119-28CC-423C-98C3-C890A8F35734}">
   <ds:schemaRefs>
     <ds:schemaRef ds:uri="http://schemas.openxmlformats.org/officeDocument/2006/bibliography"/>
   </ds:schemaRefs>

</xml_diff>